<commit_message>
Add of a use case : Admin can see a report problem + Event flows finished PDF available
</commit_message>
<xml_diff>
--- a/doc/Sprint 2/EventFlows.docx
+++ b/doc/Sprint 2/EventFlows.docx
@@ -13906,63 +13906,7 @@
           <w:rtl w:val="0"/>
           <w:lang w:val="en-US"/>
         </w:rPr>
-        <w:t>1</w:t>
-      </w:r>
-      <w:r>
-        <w:rPr>
-          <w:rStyle w:val="Aucun"/>
-          <w:rFonts w:ascii="Helvetica" w:hAnsi="Helvetica"/>
-          <w:b w:val="1"/>
-          <w:bCs w:val="1"/>
-          <w:sz w:val="20"/>
-          <w:szCs w:val="20"/>
-          <w:u w:val="single" w:color="000000"/>
-          <w:rtl w:val="0"/>
-          <w:lang w:val="en-US"/>
-        </w:rPr>
-        <w:t>8</w:t>
-      </w:r>
-      <w:r>
-        <w:rPr>
-          <w:rStyle w:val="Aucun"/>
-          <w:rFonts w:ascii="Helvetica" w:hAnsi="Helvetica"/>
-          <w:b w:val="1"/>
-          <w:bCs w:val="1"/>
-          <w:sz w:val="20"/>
-          <w:szCs w:val="20"/>
-          <w:u w:val="single" w:color="000000"/>
-          <w:rtl w:val="0"/>
-          <w:lang w:val="en-US"/>
-        </w:rPr>
-        <w:t>.</w:t>
-      </w:r>
-      <w:r>
-        <w:rPr>
-          <w:rStyle w:val="Aucun"/>
-          <w:rFonts w:ascii="Helvetica" w:hAnsi="Helvetica"/>
-          <w:b w:val="1"/>
-          <w:bCs w:val="1"/>
-          <w:sz w:val="20"/>
-          <w:szCs w:val="20"/>
-          <w:u w:val="single" w:color="000000"/>
-          <w:rtl w:val="0"/>
-          <w:lang w:val="en-US"/>
-        </w:rPr>
-        <w:t xml:space="preserve"> See</w:t>
-      </w:r>
-      <w:r>
-        <w:rPr>
-          <w:rStyle w:val="Aucun"/>
-          <w:rFonts w:ascii="Helvetica" w:hAnsi="Helvetica"/>
-          <w:b w:val="1"/>
-          <w:bCs w:val="1"/>
-          <w:sz w:val="20"/>
-          <w:szCs w:val="20"/>
-          <w:u w:val="single" w:color="000000"/>
-          <w:rtl w:val="0"/>
-          <w:lang w:val="en-US"/>
-        </w:rPr>
-        <w:t xml:space="preserve"> favorite sports Flow of events</w:t>
+        <w:t>18. See favorite sports Flow of events</w:t>
       </w:r>
     </w:p>
     <w:p>
@@ -14065,21 +14009,19 @@
           <w:tab w:val="left" w:pos="7840"/>
           <w:tab w:val="left" w:pos="8400"/>
           <w:tab w:val="left" w:pos="8960"/>
-          <w:tab w:val="left" w:pos="9520"/>
+          <w:tab w:val="left" w:pos="9132"/>
         </w:tabs>
-        <w:bidi w:val="0"/>
-        <w:ind w:left="0" w:right="0" w:firstLine="0"/>
-        <w:jc w:val="left"/>
-        <w:rPr>
+        <w:rPr>
+          <w:rStyle w:val="Aucun"/>
           <w:b w:val="1"/>
           <w:bCs w:val="1"/>
           <w:sz w:val="20"/>
           <w:szCs w:val="20"/>
-          <w:rtl w:val="0"/>
-        </w:rPr>
-      </w:pPr>
-      <w:r>
-        <w:rPr>
+        </w:rPr>
+      </w:pPr>
+      <w:r>
+        <w:rPr>
+          <w:rStyle w:val="Aucun"/>
           <w:b w:val="1"/>
           <w:bCs w:val="1"/>
           <w:sz w:val="20"/>
@@ -14110,22 +14052,19 @@
           <w:tab w:val="left" w:pos="7840"/>
           <w:tab w:val="left" w:pos="8400"/>
           <w:tab w:val="left" w:pos="8960"/>
-          <w:tab w:val="left" w:pos="9520"/>
+          <w:tab w:val="left" w:pos="9132"/>
         </w:tabs>
-        <w:bidi w:val="0"/>
-        <w:ind w:left="0" w:right="0" w:firstLine="0"/>
-        <w:jc w:val="left"/>
         <w:rPr>
           <w:rStyle w:val="Aucun"/>
           <w:b w:val="1"/>
           <w:bCs w:val="1"/>
           <w:sz w:val="20"/>
           <w:szCs w:val="20"/>
-          <w:rtl w:val="0"/>
-        </w:rPr>
-      </w:pPr>
-      <w:r>
-        <w:rPr>
+        </w:rPr>
+      </w:pPr>
+      <w:r>
+        <w:rPr>
+          <w:rStyle w:val="Aucun"/>
           <w:sz w:val="20"/>
           <w:szCs w:val="20"/>
           <w:rtl w:val="0"/>
@@ -14154,21 +14093,19 @@
           <w:tab w:val="left" w:pos="7840"/>
           <w:tab w:val="left" w:pos="8400"/>
           <w:tab w:val="left" w:pos="8960"/>
-          <w:tab w:val="left" w:pos="9520"/>
+          <w:tab w:val="left" w:pos="9132"/>
         </w:tabs>
-        <w:bidi w:val="0"/>
-        <w:ind w:left="0" w:right="0" w:firstLine="0"/>
-        <w:jc w:val="left"/>
-        <w:rPr>
+        <w:rPr>
+          <w:rStyle w:val="Aucun"/>
           <w:b w:val="1"/>
           <w:bCs w:val="1"/>
           <w:sz w:val="20"/>
           <w:szCs w:val="20"/>
-          <w:rtl w:val="0"/>
-        </w:rPr>
-      </w:pPr>
-      <w:r>
-        <w:rPr>
+        </w:rPr>
+      </w:pPr>
+      <w:r>
+        <w:rPr>
+          <w:rStyle w:val="Aucun"/>
           <w:b w:val="1"/>
           <w:bCs w:val="1"/>
           <w:sz w:val="20"/>
@@ -14199,11 +14136,8 @@
           <w:tab w:val="left" w:pos="7840"/>
           <w:tab w:val="left" w:pos="8400"/>
           <w:tab w:val="left" w:pos="8960"/>
-          <w:tab w:val="left" w:pos="9520"/>
+          <w:tab w:val="left" w:pos="9132"/>
         </w:tabs>
-        <w:bidi w:val="0"/>
-        <w:ind w:left="0" w:right="0" w:firstLine="0"/>
-        <w:jc w:val="left"/>
         <w:rPr>
           <w:rStyle w:val="Aucun"/>
           <w:rFonts w:ascii="Helvetica" w:cs="Helvetica" w:hAnsi="Helvetica" w:eastAsia="Helvetica"/>
@@ -14212,11 +14146,11 @@
           <w:sz w:val="20"/>
           <w:szCs w:val="20"/>
           <w:u w:color="000000"/>
-          <w:rtl w:val="0"/>
-        </w:rPr>
-      </w:pPr>
-      <w:r>
-        <w:rPr>
+        </w:rPr>
+      </w:pPr>
+      <w:r>
+        <w:rPr>
+          <w:rStyle w:val="Aucun"/>
           <w:sz w:val="20"/>
           <w:szCs w:val="20"/>
           <w:rtl w:val="0"/>
@@ -15020,35 +14954,7 @@
           <w:rtl w:val="0"/>
           <w:lang w:val="en-US"/>
         </w:rPr>
-        <w:t>2</w:t>
-      </w:r>
-      <w:r>
-        <w:rPr>
-          <w:rStyle w:val="Aucun"/>
-          <w:rFonts w:ascii="Helvetica" w:hAnsi="Helvetica"/>
-          <w:b w:val="1"/>
-          <w:bCs w:val="1"/>
-          <w:sz w:val="20"/>
-          <w:szCs w:val="20"/>
-          <w:u w:val="single" w:color="000000"/>
-          <w:rtl w:val="0"/>
-          <w:lang w:val="en-US"/>
-        </w:rPr>
-        <w:t>0</w:t>
-      </w:r>
-      <w:r>
-        <w:rPr>
-          <w:rStyle w:val="Aucun"/>
-          <w:rFonts w:ascii="Helvetica" w:hAnsi="Helvetica"/>
-          <w:b w:val="1"/>
-          <w:bCs w:val="1"/>
-          <w:sz w:val="20"/>
-          <w:szCs w:val="20"/>
-          <w:u w:val="single" w:color="000000"/>
-          <w:rtl w:val="0"/>
-          <w:lang w:val="en-US"/>
-        </w:rPr>
-        <w:t>. Add a sport Flow of events</w:t>
+        <w:t>20. Add a sport Flow of events</w:t>
       </w:r>
     </w:p>
     <w:p>
@@ -15071,17 +14977,14 @@
           <w:tab w:val="left" w:pos="7840"/>
           <w:tab w:val="left" w:pos="8400"/>
           <w:tab w:val="left" w:pos="8960"/>
-          <w:tab w:val="left" w:pos="9520"/>
+          <w:tab w:val="left" w:pos="9132"/>
         </w:tabs>
-        <w:bidi w:val="0"/>
-        <w:ind w:left="0" w:right="0" w:firstLine="0"/>
-        <w:jc w:val="left"/>
-        <w:rPr>
+        <w:rPr>
+          <w:rStyle w:val="Aucun"/>
           <w:b w:val="1"/>
           <w:bCs w:val="1"/>
           <w:sz w:val="20"/>
           <w:szCs w:val="20"/>
-          <w:rtl w:val="0"/>
         </w:rPr>
       </w:pPr>
     </w:p>
@@ -15105,11 +15008,8 @@
           <w:tab w:val="left" w:pos="7840"/>
           <w:tab w:val="left" w:pos="8400"/>
           <w:tab w:val="left" w:pos="8960"/>
-          <w:tab w:val="left" w:pos="9520"/>
+          <w:tab w:val="left" w:pos="9132"/>
         </w:tabs>
-        <w:bidi w:val="0"/>
-        <w:ind w:left="0" w:right="0" w:firstLine="0"/>
-        <w:jc w:val="left"/>
         <w:rPr>
           <w:rStyle w:val="Aucun"/>
           <w:b w:val="1"/>
@@ -15117,11 +15017,11 @@
           <w:sz w:val="20"/>
           <w:szCs w:val="20"/>
           <w:u w:val="single"/>
-          <w:rtl w:val="0"/>
-        </w:rPr>
-      </w:pPr>
-      <w:r>
-        <w:rPr>
+        </w:rPr>
+      </w:pPr>
+      <w:r>
+        <w:rPr>
+          <w:rStyle w:val="Aucun"/>
           <w:b w:val="1"/>
           <w:bCs w:val="1"/>
           <w:sz w:val="20"/>
@@ -15152,21 +15052,18 @@
           <w:tab w:val="left" w:pos="7840"/>
           <w:tab w:val="left" w:pos="8400"/>
           <w:tab w:val="left" w:pos="8960"/>
-          <w:tab w:val="left" w:pos="9520"/>
+          <w:tab w:val="left" w:pos="9132"/>
         </w:tabs>
-        <w:bidi w:val="0"/>
-        <w:ind w:left="0" w:right="0" w:firstLine="0"/>
-        <w:jc w:val="left"/>
         <w:rPr>
           <w:rStyle w:val="Aucun"/>
           <w:sz w:val="20"/>
           <w:szCs w:val="20"/>
           <w:u w:val="single"/>
-          <w:rtl w:val="0"/>
-        </w:rPr>
-      </w:pPr>
-      <w:r>
-        <w:rPr>
+        </w:rPr>
+      </w:pPr>
+      <w:r>
+        <w:rPr>
+          <w:rStyle w:val="Aucun"/>
           <w:sz w:val="20"/>
           <w:szCs w:val="20"/>
           <w:rtl w:val="0"/>
@@ -15195,11 +15092,8 @@
           <w:tab w:val="left" w:pos="7840"/>
           <w:tab w:val="left" w:pos="8400"/>
           <w:tab w:val="left" w:pos="8960"/>
-          <w:tab w:val="left" w:pos="9520"/>
+          <w:tab w:val="left" w:pos="9132"/>
         </w:tabs>
-        <w:bidi w:val="0"/>
-        <w:ind w:left="0" w:right="0" w:firstLine="0"/>
-        <w:jc w:val="left"/>
         <w:rPr>
           <w:rStyle w:val="Aucun"/>
           <w:b w:val="1"/>
@@ -15207,11 +15101,11 @@
           <w:sz w:val="20"/>
           <w:szCs w:val="20"/>
           <w:u w:val="single"/>
-          <w:rtl w:val="0"/>
-        </w:rPr>
-      </w:pPr>
-      <w:r>
-        <w:rPr>
+        </w:rPr>
+      </w:pPr>
+      <w:r>
+        <w:rPr>
+          <w:rStyle w:val="Aucun"/>
           <w:b w:val="1"/>
           <w:bCs w:val="1"/>
           <w:sz w:val="20"/>
@@ -15242,34 +15136,23 @@
           <w:tab w:val="left" w:pos="7840"/>
           <w:tab w:val="left" w:pos="8400"/>
           <w:tab w:val="left" w:pos="8960"/>
-          <w:tab w:val="left" w:pos="9520"/>
+          <w:tab w:val="left" w:pos="9132"/>
         </w:tabs>
-        <w:bidi w:val="0"/>
-        <w:ind w:left="0" w:right="0" w:firstLine="0"/>
-        <w:jc w:val="left"/>
-        <w:rPr>
-          <w:sz w:val="20"/>
-          <w:szCs w:val="20"/>
-          <w:rtl w:val="0"/>
-        </w:rPr>
-      </w:pPr>
-      <w:r>
-        <w:rPr>
-          <w:sz w:val="20"/>
-          <w:szCs w:val="20"/>
-          <w:rtl w:val="0"/>
-          <w:lang w:val="en-US"/>
-        </w:rPr>
-        <w:t>1.</w:t>
-      </w:r>
-      <w:r>
-        <w:rPr>
-          <w:sz w:val="20"/>
-          <w:szCs w:val="20"/>
-          <w:rtl w:val="0"/>
-          <w:lang w:val="en-US"/>
-        </w:rPr>
-        <w:t>The sport chosen does not exist : the sport cannot be a favorite sport</w:t>
+        <w:rPr>
+          <w:rStyle w:val="Aucun"/>
+          <w:sz w:val="20"/>
+          <w:szCs w:val="20"/>
+        </w:rPr>
+      </w:pPr>
+      <w:r>
+        <w:rPr>
+          <w:rStyle w:val="Aucun"/>
+          <w:sz w:val="20"/>
+          <w:szCs w:val="20"/>
+          <w:rtl w:val="0"/>
+          <w:lang w:val="en-US"/>
+        </w:rPr>
+        <w:t>1.The sport chosen does not exist : the sport cannot be a favorite sport</w:t>
       </w:r>
     </w:p>
     <w:p>
@@ -15292,34 +15175,23 @@
           <w:tab w:val="left" w:pos="7840"/>
           <w:tab w:val="left" w:pos="8400"/>
           <w:tab w:val="left" w:pos="8960"/>
-          <w:tab w:val="left" w:pos="9520"/>
+          <w:tab w:val="left" w:pos="9132"/>
         </w:tabs>
-        <w:bidi w:val="0"/>
-        <w:ind w:left="0" w:right="0" w:firstLine="0"/>
-        <w:jc w:val="left"/>
-        <w:rPr>
-          <w:sz w:val="20"/>
-          <w:szCs w:val="20"/>
-          <w:rtl w:val="0"/>
-        </w:rPr>
-      </w:pPr>
-      <w:r>
-        <w:rPr>
-          <w:sz w:val="20"/>
-          <w:szCs w:val="20"/>
-          <w:rtl w:val="0"/>
-          <w:lang w:val="en-US"/>
-        </w:rPr>
-        <w:t xml:space="preserve">2. </w:t>
-      </w:r>
-      <w:r>
-        <w:rPr>
-          <w:sz w:val="20"/>
-          <w:szCs w:val="20"/>
-          <w:rtl w:val="0"/>
-          <w:lang w:val="en-US"/>
-        </w:rPr>
-        <w:t>User did not indicate his favorite sport.</w:t>
+        <w:rPr>
+          <w:rStyle w:val="Aucun"/>
+          <w:sz w:val="20"/>
+          <w:szCs w:val="20"/>
+        </w:rPr>
+      </w:pPr>
+      <w:r>
+        <w:rPr>
+          <w:rStyle w:val="Aucun"/>
+          <w:sz w:val="20"/>
+          <w:szCs w:val="20"/>
+          <w:rtl w:val="0"/>
+          <w:lang w:val="en-US"/>
+        </w:rPr>
+        <w:t>2. User did not indicate his favorite sport.</w:t>
       </w:r>
     </w:p>
     <w:p>
@@ -15563,35 +15435,7 @@
           <w:rtl w:val="0"/>
           <w:lang w:val="en-US"/>
         </w:rPr>
-        <w:t>2</w:t>
-      </w:r>
-      <w:r>
-        <w:rPr>
-          <w:rStyle w:val="Aucun"/>
-          <w:rFonts w:ascii="Helvetica" w:hAnsi="Helvetica"/>
-          <w:b w:val="1"/>
-          <w:bCs w:val="1"/>
-          <w:sz w:val="20"/>
-          <w:szCs w:val="20"/>
-          <w:u w:val="single" w:color="000000"/>
-          <w:rtl w:val="0"/>
-          <w:lang w:val="en-US"/>
-        </w:rPr>
-        <w:t>1</w:t>
-      </w:r>
-      <w:r>
-        <w:rPr>
-          <w:rStyle w:val="Aucun"/>
-          <w:rFonts w:ascii="Helvetica" w:hAnsi="Helvetica"/>
-          <w:b w:val="1"/>
-          <w:bCs w:val="1"/>
-          <w:sz w:val="20"/>
-          <w:szCs w:val="20"/>
-          <w:u w:val="single" w:color="000000"/>
-          <w:rtl w:val="0"/>
-          <w:lang w:val="en-US"/>
-        </w:rPr>
-        <w:t>. Select a sport Flow of events</w:t>
+        <w:t>21. Select a sport Flow of events</w:t>
       </w:r>
     </w:p>
     <w:p>
@@ -16148,33 +15992,7 @@
           <w:rtl w:val="0"/>
           <w:lang w:val="en-US"/>
         </w:rPr>
-        <w:t>2</w:t>
-      </w:r>
-      <w:r>
-        <w:rPr>
-          <w:rStyle w:val="Aucun"/>
-          <w:b w:val="1"/>
-          <w:bCs w:val="1"/>
-          <w:sz w:val="20"/>
-          <w:szCs w:val="20"/>
-          <w:u w:val="single"/>
-          <w:rtl w:val="0"/>
-          <w:lang w:val="en-US"/>
-        </w:rPr>
-        <w:t>2</w:t>
-      </w:r>
-      <w:r>
-        <w:rPr>
-          <w:rStyle w:val="Aucun"/>
-          <w:b w:val="1"/>
-          <w:bCs w:val="1"/>
-          <w:sz w:val="20"/>
-          <w:szCs w:val="20"/>
-          <w:u w:val="single"/>
-          <w:rtl w:val="0"/>
-          <w:lang w:val="en-US"/>
-        </w:rPr>
-        <w:t>. Delete a sport Flow of events</w:t>
+        <w:t>22. Delete a sport Flow of events</w:t>
       </w:r>
     </w:p>
     <w:p>
@@ -16353,14 +16171,19 @@
           <w:ilvl w:val="0"/>
           <w:numId w:val="15"/>
         </w:numPr>
-        <w:rPr>
-          <w:sz w:val="20"/>
-          <w:szCs w:val="20"/>
-          <w:lang w:val="en-US"/>
-        </w:rPr>
-      </w:pPr>
-      <w:r>
-        <w:rPr>
+        <w:bidi w:val="0"/>
+        <w:ind w:right="0"/>
+        <w:jc w:val="left"/>
+        <w:rPr>
+          <w:sz w:val="20"/>
+          <w:szCs w:val="20"/>
+          <w:rtl w:val="0"/>
+          <w:lang w:val="en-US"/>
+        </w:rPr>
+      </w:pPr>
+      <w:r>
+        <w:rPr>
+          <w:rStyle w:val="Aucun A"/>
           <w:sz w:val="20"/>
           <w:szCs w:val="20"/>
           <w:rtl w:val="0"/>
@@ -16376,14 +16199,19 @@
           <w:ilvl w:val="0"/>
           <w:numId w:val="15"/>
         </w:numPr>
-        <w:rPr>
-          <w:sz w:val="20"/>
-          <w:szCs w:val="20"/>
-          <w:lang w:val="en-US"/>
-        </w:rPr>
-      </w:pPr>
-      <w:r>
-        <w:rPr>
+        <w:bidi w:val="0"/>
+        <w:ind w:right="0"/>
+        <w:jc w:val="left"/>
+        <w:rPr>
+          <w:sz w:val="20"/>
+          <w:szCs w:val="20"/>
+          <w:rtl w:val="0"/>
+          <w:lang w:val="en-US"/>
+        </w:rPr>
+      </w:pPr>
+      <w:r>
+        <w:rPr>
+          <w:rStyle w:val="Aucun A"/>
           <w:sz w:val="20"/>
           <w:szCs w:val="20"/>
           <w:rtl w:val="0"/>
@@ -16393,6 +16221,7 @@
       </w:r>
       <w:r>
         <w:rPr>
+          <w:rStyle w:val="Aucun A"/>
           <w:sz w:val="20"/>
           <w:szCs w:val="20"/>
           <w:rtl w:val="0"/>
@@ -16402,6 +16231,7 @@
       </w:r>
       <w:r>
         <w:rPr>
+          <w:rStyle w:val="Aucun A"/>
           <w:sz w:val="20"/>
           <w:szCs w:val="20"/>
           <w:rtl w:val="0"/>
@@ -16411,6 +16241,7 @@
       </w:r>
       <w:r>
         <w:rPr>
+          <w:rStyle w:val="Aucun A"/>
           <w:sz w:val="20"/>
           <w:szCs w:val="20"/>
           <w:rtl w:val="0"/>
@@ -16420,6 +16251,7 @@
       </w:r>
       <w:r>
         <w:rPr>
+          <w:rStyle w:val="Aucun A"/>
           <w:sz w:val="20"/>
           <w:szCs w:val="20"/>
           <w:rtl w:val="0"/>
@@ -16774,33 +16606,7 @@
           <w:rtl w:val="0"/>
           <w:lang w:val="en-US"/>
         </w:rPr>
-        <w:t>2</w:t>
-      </w:r>
-      <w:r>
-        <w:rPr>
-          <w:rStyle w:val="Aucun"/>
-          <w:b w:val="1"/>
-          <w:bCs w:val="1"/>
-          <w:sz w:val="20"/>
-          <w:szCs w:val="20"/>
-          <w:u w:val="single"/>
-          <w:rtl w:val="0"/>
-          <w:lang w:val="en-US"/>
-        </w:rPr>
-        <w:t>3</w:t>
-      </w:r>
-      <w:r>
-        <w:rPr>
-          <w:rStyle w:val="Aucun"/>
-          <w:b w:val="1"/>
-          <w:bCs w:val="1"/>
-          <w:sz w:val="20"/>
-          <w:szCs w:val="20"/>
-          <w:u w:val="single"/>
-          <w:rtl w:val="0"/>
-          <w:lang w:val="en-US"/>
-        </w:rPr>
-        <w:t>. Set result of a question Flow of events</w:t>
+        <w:t>23. Set result of a question Flow of events</w:t>
       </w:r>
     </w:p>
     <w:p>
@@ -16979,14 +16785,19 @@
           <w:ilvl w:val="0"/>
           <w:numId w:val="16"/>
         </w:numPr>
-        <w:rPr>
-          <w:sz w:val="20"/>
-          <w:szCs w:val="20"/>
-          <w:lang w:val="en-US"/>
-        </w:rPr>
-      </w:pPr>
-      <w:r>
-        <w:rPr>
+        <w:bidi w:val="0"/>
+        <w:ind w:right="0"/>
+        <w:jc w:val="left"/>
+        <w:rPr>
+          <w:sz w:val="20"/>
+          <w:szCs w:val="20"/>
+          <w:rtl w:val="0"/>
+          <w:lang w:val="en-US"/>
+        </w:rPr>
+      </w:pPr>
+      <w:r>
+        <w:rPr>
+          <w:rStyle w:val="Aucun A"/>
           <w:sz w:val="20"/>
           <w:szCs w:val="20"/>
           <w:rtl w:val="0"/>
@@ -17002,14 +16813,19 @@
           <w:ilvl w:val="0"/>
           <w:numId w:val="15"/>
         </w:numPr>
-        <w:rPr>
-          <w:sz w:val="20"/>
-          <w:szCs w:val="20"/>
-          <w:lang w:val="en-US"/>
-        </w:rPr>
-      </w:pPr>
-      <w:r>
-        <w:rPr>
+        <w:bidi w:val="0"/>
+        <w:ind w:right="0"/>
+        <w:jc w:val="left"/>
+        <w:rPr>
+          <w:sz w:val="20"/>
+          <w:szCs w:val="20"/>
+          <w:rtl w:val="0"/>
+          <w:lang w:val="en-US"/>
+        </w:rPr>
+      </w:pPr>
+      <w:r>
+        <w:rPr>
+          <w:rStyle w:val="Aucun A"/>
           <w:sz w:val="20"/>
           <w:szCs w:val="20"/>
           <w:rtl w:val="0"/>
@@ -17019,6 +16835,7 @@
       </w:r>
       <w:r>
         <w:rPr>
+          <w:rStyle w:val="Aucun A"/>
           <w:sz w:val="20"/>
           <w:szCs w:val="20"/>
           <w:rtl w:val="0"/>
@@ -17028,6 +16845,7 @@
       </w:r>
       <w:r>
         <w:rPr>
+          <w:rStyle w:val="Aucun A"/>
           <w:sz w:val="20"/>
           <w:szCs w:val="20"/>
           <w:rtl w:val="0"/>
@@ -17037,6 +16855,7 @@
       </w:r>
       <w:r>
         <w:rPr>
+          <w:rStyle w:val="Aucun A"/>
           <w:sz w:val="20"/>
           <w:szCs w:val="20"/>
           <w:rtl w:val="0"/>
@@ -17142,14 +16961,19 @@
           <w:ilvl w:val="0"/>
           <w:numId w:val="17"/>
         </w:numPr>
-        <w:rPr>
-          <w:sz w:val="20"/>
-          <w:szCs w:val="20"/>
-          <w:lang w:val="en-US"/>
-        </w:rPr>
-      </w:pPr>
-      <w:r>
-        <w:rPr>
+        <w:bidi w:val="0"/>
+        <w:ind w:right="0"/>
+        <w:jc w:val="left"/>
+        <w:rPr>
+          <w:sz w:val="20"/>
+          <w:szCs w:val="20"/>
+          <w:rtl w:val="0"/>
+          <w:lang w:val="en-US"/>
+        </w:rPr>
+      </w:pPr>
+      <w:r>
+        <w:rPr>
+          <w:rStyle w:val="Aucun A"/>
           <w:sz w:val="20"/>
           <w:szCs w:val="20"/>
           <w:rtl w:val="0"/>
@@ -17324,33 +17148,7 @@
           <w:rtl w:val="0"/>
           <w:lang w:val="en-US"/>
         </w:rPr>
-        <w:t>2</w:t>
-      </w:r>
-      <w:r>
-        <w:rPr>
-          <w:rStyle w:val="Aucun"/>
-          <w:b w:val="1"/>
-          <w:bCs w:val="1"/>
-          <w:sz w:val="20"/>
-          <w:szCs w:val="20"/>
-          <w:u w:val="single"/>
-          <w:rtl w:val="0"/>
-          <w:lang w:val="en-US"/>
-        </w:rPr>
-        <w:t>4</w:t>
-      </w:r>
-      <w:r>
-        <w:rPr>
-          <w:rStyle w:val="Aucun"/>
-          <w:b w:val="1"/>
-          <w:bCs w:val="1"/>
-          <w:sz w:val="20"/>
-          <w:szCs w:val="20"/>
-          <w:u w:val="single"/>
-          <w:rtl w:val="0"/>
-          <w:lang w:val="en-US"/>
-        </w:rPr>
-        <w:t>. Report problems to admins Flow of events</w:t>
+        <w:t>24. Report problems to admins Flow of events</w:t>
       </w:r>
     </w:p>
     <w:p>
@@ -17525,104 +17323,29 @@
     <w:p>
       <w:pPr>
         <w:pStyle w:val="Par défaut A"/>
-        <w:tabs>
-          <w:tab w:val="left" w:pos="566"/>
-          <w:tab w:val="left" w:pos="1133"/>
-          <w:tab w:val="left" w:pos="1700"/>
-          <w:tab w:val="left" w:pos="2267"/>
-          <w:tab w:val="left" w:pos="2834"/>
-          <w:tab w:val="left" w:pos="3401"/>
-          <w:tab w:val="left" w:pos="3968"/>
-          <w:tab w:val="left" w:pos="4535"/>
-          <w:tab w:val="left" w:pos="5102"/>
-          <w:tab w:val="left" w:pos="5669"/>
-          <w:tab w:val="left" w:pos="6236"/>
-          <w:tab w:val="left" w:pos="6803"/>
-          <w:tab w:val="left" w:pos="6820"/>
-          <w:tab w:val="left" w:pos="6840"/>
-          <w:tab w:val="left" w:pos="6860"/>
-          <w:tab w:val="left" w:pos="6880"/>
-          <w:tab w:val="left" w:pos="6900"/>
-          <w:tab w:val="left" w:pos="6920"/>
-          <w:tab w:val="left" w:pos="6940"/>
-          <w:tab w:val="left" w:pos="6960"/>
-          <w:tab w:val="left" w:pos="6980"/>
-          <w:tab w:val="left" w:pos="7000"/>
-          <w:tab w:val="left" w:pos="7020"/>
-          <w:tab w:val="left" w:pos="7040"/>
-          <w:tab w:val="left" w:pos="7060"/>
-          <w:tab w:val="left" w:pos="7080"/>
-          <w:tab w:val="left" w:pos="7100"/>
-          <w:tab w:val="left" w:pos="7120"/>
-          <w:tab w:val="left" w:pos="7140"/>
-          <w:tab w:val="left" w:pos="7160"/>
-          <w:tab w:val="left" w:pos="7180"/>
-          <w:tab w:val="left" w:pos="7200"/>
-          <w:tab w:val="left" w:pos="7220"/>
-          <w:tab w:val="left" w:pos="7240"/>
-          <w:tab w:val="left" w:pos="7260"/>
-          <w:tab w:val="left" w:pos="7280"/>
-          <w:tab w:val="left" w:pos="7300"/>
-          <w:tab w:val="left" w:pos="7320"/>
-          <w:tab w:val="left" w:pos="7340"/>
-          <w:tab w:val="left" w:pos="7360"/>
-          <w:tab w:val="left" w:pos="7380"/>
-          <w:tab w:val="left" w:pos="7400"/>
-          <w:tab w:val="left" w:pos="7420"/>
-          <w:tab w:val="left" w:pos="7440"/>
-          <w:tab w:val="left" w:pos="7460"/>
-          <w:tab w:val="left" w:pos="7480"/>
-          <w:tab w:val="left" w:pos="7500"/>
-          <w:tab w:val="left" w:pos="7520"/>
-          <w:tab w:val="left" w:pos="7540"/>
-          <w:tab w:val="left" w:pos="7560"/>
-          <w:tab w:val="left" w:pos="7580"/>
-          <w:tab w:val="left" w:pos="7600"/>
-          <w:tab w:val="left" w:pos="7620"/>
-          <w:tab w:val="left" w:pos="7640"/>
-          <w:tab w:val="left" w:pos="7660"/>
-          <w:tab w:val="left" w:pos="7680"/>
-          <w:tab w:val="left" w:pos="7700"/>
-          <w:tab w:val="left" w:pos="7720"/>
-          <w:tab w:val="left" w:pos="7740"/>
-          <w:tab w:val="left" w:pos="7760"/>
-          <w:tab w:val="left" w:pos="7780"/>
-          <w:tab w:val="left" w:pos="7800"/>
-          <w:tab w:val="left" w:pos="7820"/>
-          <w:tab w:val="left" w:pos="7840"/>
-        </w:tabs>
-        <w:rPr>
-          <w:b w:val="1"/>
-          <w:bCs w:val="1"/>
-          <w:outline w:val="0"/>
-          <w:color w:val="4dac2b"/>
-          <w:sz w:val="20"/>
-          <w:szCs w:val="20"/>
-          <w14:textFill>
-            <w14:solidFill>
-              <w14:srgbClr w14:val="4EAD2B"/>
-            </w14:solidFill>
-          </w14:textFill>
-        </w:rPr>
-      </w:pPr>
-      <w:r>
-        <w:rPr>
-          <w:rStyle w:val="Aucun"/>
-          <w:b w:val="1"/>
-          <w:bCs w:val="1"/>
-          <w:outline w:val="0"/>
-          <w:color w:val="4dac2b"/>
-          <w:sz w:val="20"/>
-          <w:szCs w:val="20"/>
-          <w:rtl w:val="0"/>
-          <w:lang w:val="en-US"/>
-          <w14:textFill>
-            <w14:solidFill>
-              <w14:srgbClr w14:val="4EAD2B"/>
-            </w14:solidFill>
-          </w14:textFill>
-        </w:rPr>
-        <w:t>A COMPLETER</w:t>
+        <w:numPr>
+          <w:ilvl w:val="0"/>
+          <w:numId w:val="19"/>
+        </w:numPr>
+        <w:bidi w:val="0"/>
+        <w:ind w:right="0"/>
+        <w:jc w:val="left"/>
+        <w:rPr>
+          <w:sz w:val="20"/>
+          <w:szCs w:val="20"/>
+          <w:rtl w:val="0"/>
+          <w:lang w:val="fr-FR"/>
+        </w:rPr>
+      </w:pPr>
+      <w:r>
+        <w:rPr>
+          <w:rStyle w:val="Aucun"/>
+          <w:sz w:val="20"/>
+          <w:szCs w:val="20"/>
+          <w:rtl w:val="0"/>
+          <w:lang w:val="fr-FR"/>
+        </w:rPr>
+        <w:t>User select the aim of the problem report.</w:t>
       </w:r>
     </w:p>
     <w:p>
@@ -17696,23 +17419,20 @@
         </w:tabs>
         <w:rPr>
           <w:rStyle w:val="Aucun"/>
-          <w:b w:val="1"/>
-          <w:bCs w:val="1"/>
-          <w:sz w:val="20"/>
-          <w:szCs w:val="20"/>
-        </w:rPr>
-      </w:pPr>
-      <w:r>
-        <w:rPr>
-          <w:rStyle w:val="Aucun"/>
-          <w:b w:val="1"/>
-          <w:bCs w:val="1"/>
-          <w:sz w:val="20"/>
-          <w:szCs w:val="20"/>
-          <w:rtl w:val="0"/>
-          <w:lang w:val="en-US"/>
-        </w:rPr>
-        <w:t>Alternative flow</w:t>
+          <w:sz w:val="20"/>
+          <w:szCs w:val="20"/>
+          <w:lang w:val="fr-FR"/>
+        </w:rPr>
+      </w:pPr>
+      <w:r>
+        <w:rPr>
+          <w:rStyle w:val="Aucun"/>
+          <w:sz w:val="20"/>
+          <w:szCs w:val="20"/>
+          <w:rtl w:val="0"/>
+          <w:lang w:val="fr-FR"/>
+        </w:rPr>
+        <w:t>2. User writes his problem report.</w:t>
       </w:r>
     </w:p>
     <w:p>
@@ -17784,25 +17504,829 @@
           <w:tab w:val="left" w:pos="7820"/>
           <w:tab w:val="left" w:pos="7840"/>
         </w:tabs>
-      </w:pPr>
-      <w:r>
         <w:rPr>
           <w:rStyle w:val="Aucun"/>
           <w:b w:val="1"/>
           <w:bCs w:val="1"/>
           <w:outline w:val="0"/>
-          <w:color w:val="4dac2b"/>
-          <w:sz w:val="20"/>
-          <w:szCs w:val="20"/>
-          <w:rtl w:val="0"/>
-          <w:lang w:val="en-US"/>
+          <w:color w:val="4ead2b"/>
+          <w:sz w:val="20"/>
+          <w:szCs w:val="20"/>
+          <w:u w:color="4ead2b"/>
+          <w:lang w:val="fr-FR"/>
           <w14:textFill>
             <w14:solidFill>
               <w14:srgbClr w14:val="4EAD2B"/>
             </w14:solidFill>
           </w14:textFill>
         </w:rPr>
-        <w:t>A COMPLETER</w:t>
+      </w:pPr>
+      <w:r>
+        <w:rPr>
+          <w:rStyle w:val="Aucun"/>
+          <w:sz w:val="20"/>
+          <w:szCs w:val="20"/>
+          <w:rtl w:val="0"/>
+          <w:lang w:val="fr-FR"/>
+        </w:rPr>
+        <w:t>3. The problem report is sent.</w:t>
+      </w:r>
+    </w:p>
+    <w:p>
+      <w:pPr>
+        <w:pStyle w:val="Par défaut A"/>
+        <w:tabs>
+          <w:tab w:val="left" w:pos="566"/>
+          <w:tab w:val="left" w:pos="1133"/>
+          <w:tab w:val="left" w:pos="1700"/>
+          <w:tab w:val="left" w:pos="2267"/>
+          <w:tab w:val="left" w:pos="2834"/>
+          <w:tab w:val="left" w:pos="3401"/>
+          <w:tab w:val="left" w:pos="3968"/>
+          <w:tab w:val="left" w:pos="4535"/>
+          <w:tab w:val="left" w:pos="5102"/>
+          <w:tab w:val="left" w:pos="5669"/>
+          <w:tab w:val="left" w:pos="6236"/>
+          <w:tab w:val="left" w:pos="6803"/>
+          <w:tab w:val="left" w:pos="6820"/>
+          <w:tab w:val="left" w:pos="6840"/>
+          <w:tab w:val="left" w:pos="6860"/>
+          <w:tab w:val="left" w:pos="6880"/>
+          <w:tab w:val="left" w:pos="6900"/>
+          <w:tab w:val="left" w:pos="6920"/>
+          <w:tab w:val="left" w:pos="6940"/>
+          <w:tab w:val="left" w:pos="6960"/>
+          <w:tab w:val="left" w:pos="6980"/>
+          <w:tab w:val="left" w:pos="7000"/>
+          <w:tab w:val="left" w:pos="7020"/>
+          <w:tab w:val="left" w:pos="7040"/>
+          <w:tab w:val="left" w:pos="7060"/>
+          <w:tab w:val="left" w:pos="7080"/>
+          <w:tab w:val="left" w:pos="7100"/>
+          <w:tab w:val="left" w:pos="7120"/>
+          <w:tab w:val="left" w:pos="7140"/>
+          <w:tab w:val="left" w:pos="7160"/>
+          <w:tab w:val="left" w:pos="7180"/>
+          <w:tab w:val="left" w:pos="7200"/>
+          <w:tab w:val="left" w:pos="7220"/>
+          <w:tab w:val="left" w:pos="7240"/>
+          <w:tab w:val="left" w:pos="7260"/>
+          <w:tab w:val="left" w:pos="7280"/>
+          <w:tab w:val="left" w:pos="7300"/>
+          <w:tab w:val="left" w:pos="7320"/>
+          <w:tab w:val="left" w:pos="7340"/>
+          <w:tab w:val="left" w:pos="7360"/>
+          <w:tab w:val="left" w:pos="7380"/>
+          <w:tab w:val="left" w:pos="7400"/>
+          <w:tab w:val="left" w:pos="7420"/>
+          <w:tab w:val="left" w:pos="7440"/>
+          <w:tab w:val="left" w:pos="7460"/>
+          <w:tab w:val="left" w:pos="7480"/>
+          <w:tab w:val="left" w:pos="7500"/>
+          <w:tab w:val="left" w:pos="7520"/>
+          <w:tab w:val="left" w:pos="7540"/>
+          <w:tab w:val="left" w:pos="7560"/>
+          <w:tab w:val="left" w:pos="7580"/>
+          <w:tab w:val="left" w:pos="7600"/>
+          <w:tab w:val="left" w:pos="7620"/>
+          <w:tab w:val="left" w:pos="7640"/>
+          <w:tab w:val="left" w:pos="7660"/>
+          <w:tab w:val="left" w:pos="7680"/>
+          <w:tab w:val="left" w:pos="7700"/>
+          <w:tab w:val="left" w:pos="7720"/>
+          <w:tab w:val="left" w:pos="7740"/>
+          <w:tab w:val="left" w:pos="7760"/>
+          <w:tab w:val="left" w:pos="7780"/>
+          <w:tab w:val="left" w:pos="7800"/>
+          <w:tab w:val="left" w:pos="7820"/>
+          <w:tab w:val="left" w:pos="7840"/>
+        </w:tabs>
+        <w:rPr>
+          <w:rStyle w:val="Aucun"/>
+          <w:b w:val="1"/>
+          <w:bCs w:val="1"/>
+          <w:sz w:val="20"/>
+          <w:szCs w:val="20"/>
+        </w:rPr>
+      </w:pPr>
+      <w:r>
+        <w:rPr>
+          <w:rStyle w:val="Aucun"/>
+          <w:b w:val="1"/>
+          <w:bCs w:val="1"/>
+          <w:sz w:val="20"/>
+          <w:szCs w:val="20"/>
+          <w:rtl w:val="0"/>
+          <w:lang w:val="en-US"/>
+        </w:rPr>
+        <w:t>Alternative flow</w:t>
+      </w:r>
+    </w:p>
+    <w:p>
+      <w:pPr>
+        <w:pStyle w:val="Par défaut A"/>
+        <w:numPr>
+          <w:ilvl w:val="0"/>
+          <w:numId w:val="20"/>
+        </w:numPr>
+        <w:bidi w:val="0"/>
+        <w:ind w:right="0"/>
+        <w:jc w:val="left"/>
+        <w:rPr>
+          <w:sz w:val="20"/>
+          <w:szCs w:val="20"/>
+          <w:rtl w:val="0"/>
+          <w:lang w:val="fr-FR"/>
+        </w:rPr>
+      </w:pPr>
+      <w:r>
+        <w:rPr>
+          <w:rStyle w:val="Aucun"/>
+          <w:sz w:val="20"/>
+          <w:szCs w:val="20"/>
+          <w:u w:color="4ead2b"/>
+          <w:rtl w:val="0"/>
+          <w:lang w:val="fr-FR"/>
+        </w:rPr>
+        <w:t xml:space="preserve">User did not select an aim : </w:t>
+      </w:r>
+      <w:r>
+        <w:rPr>
+          <w:rStyle w:val="Aucun"/>
+          <w:sz w:val="20"/>
+          <w:szCs w:val="20"/>
+          <w:u w:color="4ead2b"/>
+          <w:rtl w:val="0"/>
+          <w:lang w:val="en-US"/>
+        </w:rPr>
+        <w:t>cannot be sent</w:t>
+      </w:r>
+      <w:r>
+        <w:rPr>
+          <w:rStyle w:val="Aucun"/>
+          <w:sz w:val="20"/>
+          <w:szCs w:val="20"/>
+          <w:u w:color="4ead2b"/>
+          <w:rtl w:val="0"/>
+          <w:lang w:val="fr-FR"/>
+        </w:rPr>
+        <w:t>.</w:t>
+      </w:r>
+    </w:p>
+    <w:p>
+      <w:pPr>
+        <w:pStyle w:val="Par défaut A"/>
+        <w:numPr>
+          <w:ilvl w:val="0"/>
+          <w:numId w:val="20"/>
+        </w:numPr>
+        <w:bidi w:val="0"/>
+        <w:ind w:right="0"/>
+        <w:jc w:val="left"/>
+        <w:rPr>
+          <w:sz w:val="20"/>
+          <w:szCs w:val="20"/>
+          <w:rtl w:val="0"/>
+          <w:lang w:val="fr-FR"/>
+        </w:rPr>
+      </w:pPr>
+      <w:r>
+        <w:rPr>
+          <w:rStyle w:val="Aucun"/>
+          <w:sz w:val="20"/>
+          <w:szCs w:val="20"/>
+          <w:u w:color="4ead2b"/>
+          <w:rtl w:val="0"/>
+          <w:lang w:val="fr-FR"/>
+        </w:rPr>
+        <w:t>User did not write a problem report : cannot be sent.</w:t>
+      </w:r>
+    </w:p>
+    <w:p>
+      <w:pPr>
+        <w:pStyle w:val="Par défaut A"/>
+        <w:tabs>
+          <w:tab w:val="left" w:pos="566"/>
+          <w:tab w:val="left" w:pos="1133"/>
+          <w:tab w:val="left" w:pos="1700"/>
+          <w:tab w:val="left" w:pos="2267"/>
+          <w:tab w:val="left" w:pos="2834"/>
+          <w:tab w:val="left" w:pos="3401"/>
+          <w:tab w:val="left" w:pos="3968"/>
+          <w:tab w:val="left" w:pos="4535"/>
+          <w:tab w:val="left" w:pos="5102"/>
+          <w:tab w:val="left" w:pos="5669"/>
+          <w:tab w:val="left" w:pos="6236"/>
+          <w:tab w:val="left" w:pos="6803"/>
+          <w:tab w:val="left" w:pos="6820"/>
+          <w:tab w:val="left" w:pos="6840"/>
+          <w:tab w:val="left" w:pos="6860"/>
+          <w:tab w:val="left" w:pos="6880"/>
+          <w:tab w:val="left" w:pos="6900"/>
+          <w:tab w:val="left" w:pos="6920"/>
+          <w:tab w:val="left" w:pos="6940"/>
+          <w:tab w:val="left" w:pos="6960"/>
+          <w:tab w:val="left" w:pos="6980"/>
+          <w:tab w:val="left" w:pos="7000"/>
+          <w:tab w:val="left" w:pos="7020"/>
+          <w:tab w:val="left" w:pos="7040"/>
+          <w:tab w:val="left" w:pos="7060"/>
+          <w:tab w:val="left" w:pos="7080"/>
+          <w:tab w:val="left" w:pos="7100"/>
+          <w:tab w:val="left" w:pos="7120"/>
+          <w:tab w:val="left" w:pos="7140"/>
+          <w:tab w:val="left" w:pos="7160"/>
+          <w:tab w:val="left" w:pos="7180"/>
+          <w:tab w:val="left" w:pos="7200"/>
+          <w:tab w:val="left" w:pos="7220"/>
+          <w:tab w:val="left" w:pos="7240"/>
+          <w:tab w:val="left" w:pos="7260"/>
+          <w:tab w:val="left" w:pos="7280"/>
+          <w:tab w:val="left" w:pos="7300"/>
+          <w:tab w:val="left" w:pos="7320"/>
+          <w:tab w:val="left" w:pos="7340"/>
+          <w:tab w:val="left" w:pos="7360"/>
+          <w:tab w:val="left" w:pos="7380"/>
+          <w:tab w:val="left" w:pos="7400"/>
+          <w:tab w:val="left" w:pos="7420"/>
+          <w:tab w:val="left" w:pos="7440"/>
+          <w:tab w:val="left" w:pos="7460"/>
+          <w:tab w:val="left" w:pos="7480"/>
+          <w:tab w:val="left" w:pos="7500"/>
+          <w:tab w:val="left" w:pos="7520"/>
+          <w:tab w:val="left" w:pos="7540"/>
+          <w:tab w:val="left" w:pos="7560"/>
+          <w:tab w:val="left" w:pos="7580"/>
+          <w:tab w:val="left" w:pos="7600"/>
+          <w:tab w:val="left" w:pos="7620"/>
+          <w:tab w:val="left" w:pos="7640"/>
+          <w:tab w:val="left" w:pos="7660"/>
+          <w:tab w:val="left" w:pos="7680"/>
+          <w:tab w:val="left" w:pos="7700"/>
+          <w:tab w:val="left" w:pos="7720"/>
+          <w:tab w:val="left" w:pos="7740"/>
+          <w:tab w:val="left" w:pos="7760"/>
+          <w:tab w:val="left" w:pos="7780"/>
+          <w:tab w:val="left" w:pos="7800"/>
+          <w:tab w:val="left" w:pos="7820"/>
+          <w:tab w:val="left" w:pos="7840"/>
+        </w:tabs>
+        <w:rPr>
+          <w:rStyle w:val="Aucun"/>
+          <w:sz w:val="20"/>
+          <w:szCs w:val="20"/>
+          <w:u w:color="4ead2b"/>
+          <w:lang w:val="fr-FR"/>
+        </w:rPr>
+      </w:pPr>
+    </w:p>
+    <w:p>
+      <w:pPr>
+        <w:pStyle w:val="Par défaut A"/>
+        <w:tabs>
+          <w:tab w:val="left" w:pos="566"/>
+          <w:tab w:val="left" w:pos="1133"/>
+          <w:tab w:val="left" w:pos="1700"/>
+          <w:tab w:val="left" w:pos="2267"/>
+          <w:tab w:val="left" w:pos="2834"/>
+          <w:tab w:val="left" w:pos="3401"/>
+          <w:tab w:val="left" w:pos="3968"/>
+          <w:tab w:val="left" w:pos="4535"/>
+          <w:tab w:val="left" w:pos="5102"/>
+          <w:tab w:val="left" w:pos="5669"/>
+          <w:tab w:val="left" w:pos="6236"/>
+          <w:tab w:val="left" w:pos="6803"/>
+          <w:tab w:val="left" w:pos="6820"/>
+          <w:tab w:val="left" w:pos="6840"/>
+          <w:tab w:val="left" w:pos="6860"/>
+          <w:tab w:val="left" w:pos="6880"/>
+          <w:tab w:val="left" w:pos="6900"/>
+          <w:tab w:val="left" w:pos="6920"/>
+          <w:tab w:val="left" w:pos="6940"/>
+          <w:tab w:val="left" w:pos="6960"/>
+          <w:tab w:val="left" w:pos="6980"/>
+          <w:tab w:val="left" w:pos="7000"/>
+          <w:tab w:val="left" w:pos="7020"/>
+          <w:tab w:val="left" w:pos="7040"/>
+          <w:tab w:val="left" w:pos="7060"/>
+          <w:tab w:val="left" w:pos="7080"/>
+          <w:tab w:val="left" w:pos="7100"/>
+          <w:tab w:val="left" w:pos="7120"/>
+          <w:tab w:val="left" w:pos="7140"/>
+          <w:tab w:val="left" w:pos="7160"/>
+          <w:tab w:val="left" w:pos="7180"/>
+          <w:tab w:val="left" w:pos="7200"/>
+          <w:tab w:val="left" w:pos="7220"/>
+          <w:tab w:val="left" w:pos="7240"/>
+          <w:tab w:val="left" w:pos="7260"/>
+          <w:tab w:val="left" w:pos="7280"/>
+          <w:tab w:val="left" w:pos="7300"/>
+          <w:tab w:val="left" w:pos="7320"/>
+          <w:tab w:val="left" w:pos="7340"/>
+          <w:tab w:val="left" w:pos="7360"/>
+          <w:tab w:val="left" w:pos="7380"/>
+          <w:tab w:val="left" w:pos="7400"/>
+          <w:tab w:val="left" w:pos="7420"/>
+          <w:tab w:val="left" w:pos="7440"/>
+          <w:tab w:val="left" w:pos="7460"/>
+          <w:tab w:val="left" w:pos="7480"/>
+          <w:tab w:val="left" w:pos="7500"/>
+          <w:tab w:val="left" w:pos="7520"/>
+          <w:tab w:val="left" w:pos="7540"/>
+          <w:tab w:val="left" w:pos="7560"/>
+          <w:tab w:val="left" w:pos="7580"/>
+          <w:tab w:val="left" w:pos="7600"/>
+          <w:tab w:val="left" w:pos="7620"/>
+          <w:tab w:val="left" w:pos="7640"/>
+          <w:tab w:val="left" w:pos="7660"/>
+          <w:tab w:val="left" w:pos="7680"/>
+          <w:tab w:val="left" w:pos="7700"/>
+          <w:tab w:val="left" w:pos="7720"/>
+          <w:tab w:val="left" w:pos="7740"/>
+          <w:tab w:val="left" w:pos="7760"/>
+          <w:tab w:val="left" w:pos="7780"/>
+          <w:tab w:val="left" w:pos="7800"/>
+          <w:tab w:val="left" w:pos="7820"/>
+          <w:tab w:val="left" w:pos="7840"/>
+        </w:tabs>
+        <w:rPr>
+          <w:rStyle w:val="Aucun"/>
+          <w:b w:val="1"/>
+          <w:bCs w:val="1"/>
+          <w:sz w:val="20"/>
+          <w:szCs w:val="20"/>
+          <w:u w:val="single"/>
+          <w:lang w:val="fr-FR"/>
+        </w:rPr>
+      </w:pPr>
+      <w:r>
+        <w:rPr>
+          <w:rStyle w:val="Aucun"/>
+          <w:b w:val="1"/>
+          <w:bCs w:val="1"/>
+          <w:sz w:val="20"/>
+          <w:szCs w:val="20"/>
+          <w:u w:val="single"/>
+          <w:rtl w:val="0"/>
+          <w:lang w:val="fr-FR"/>
+        </w:rPr>
+        <w:t>2</w:t>
+      </w:r>
+      <w:r>
+        <w:rPr>
+          <w:rStyle w:val="Aucun"/>
+          <w:b w:val="1"/>
+          <w:bCs w:val="1"/>
+          <w:sz w:val="20"/>
+          <w:szCs w:val="20"/>
+          <w:u w:val="single"/>
+          <w:rtl w:val="0"/>
+          <w:lang w:val="fr-FR"/>
+        </w:rPr>
+        <w:t>5</w:t>
+      </w:r>
+      <w:r>
+        <w:rPr>
+          <w:rStyle w:val="Aucun"/>
+          <w:b w:val="1"/>
+          <w:bCs w:val="1"/>
+          <w:sz w:val="20"/>
+          <w:szCs w:val="20"/>
+          <w:u w:val="single"/>
+          <w:rtl w:val="0"/>
+          <w:lang w:val="fr-FR"/>
+        </w:rPr>
+        <w:t>. See problem reports Flow of events</w:t>
+      </w:r>
+    </w:p>
+    <w:p>
+      <w:pPr>
+        <w:pStyle w:val="Par défaut A"/>
+        <w:tabs>
+          <w:tab w:val="left" w:pos="566"/>
+          <w:tab w:val="left" w:pos="1133"/>
+          <w:tab w:val="left" w:pos="1700"/>
+          <w:tab w:val="left" w:pos="2267"/>
+          <w:tab w:val="left" w:pos="2834"/>
+          <w:tab w:val="left" w:pos="3401"/>
+          <w:tab w:val="left" w:pos="3968"/>
+          <w:tab w:val="left" w:pos="4535"/>
+          <w:tab w:val="left" w:pos="5102"/>
+          <w:tab w:val="left" w:pos="5669"/>
+          <w:tab w:val="left" w:pos="6236"/>
+          <w:tab w:val="left" w:pos="6803"/>
+          <w:tab w:val="left" w:pos="6820"/>
+          <w:tab w:val="left" w:pos="6840"/>
+          <w:tab w:val="left" w:pos="6860"/>
+          <w:tab w:val="left" w:pos="6880"/>
+          <w:tab w:val="left" w:pos="6900"/>
+          <w:tab w:val="left" w:pos="6920"/>
+          <w:tab w:val="left" w:pos="6940"/>
+          <w:tab w:val="left" w:pos="6960"/>
+          <w:tab w:val="left" w:pos="6980"/>
+          <w:tab w:val="left" w:pos="7000"/>
+          <w:tab w:val="left" w:pos="7020"/>
+          <w:tab w:val="left" w:pos="7040"/>
+          <w:tab w:val="left" w:pos="7060"/>
+          <w:tab w:val="left" w:pos="7080"/>
+          <w:tab w:val="left" w:pos="7100"/>
+          <w:tab w:val="left" w:pos="7120"/>
+          <w:tab w:val="left" w:pos="7140"/>
+          <w:tab w:val="left" w:pos="7160"/>
+          <w:tab w:val="left" w:pos="7180"/>
+          <w:tab w:val="left" w:pos="7200"/>
+          <w:tab w:val="left" w:pos="7220"/>
+          <w:tab w:val="left" w:pos="7240"/>
+          <w:tab w:val="left" w:pos="7260"/>
+          <w:tab w:val="left" w:pos="7280"/>
+          <w:tab w:val="left" w:pos="7300"/>
+          <w:tab w:val="left" w:pos="7320"/>
+          <w:tab w:val="left" w:pos="7340"/>
+          <w:tab w:val="left" w:pos="7360"/>
+          <w:tab w:val="left" w:pos="7380"/>
+          <w:tab w:val="left" w:pos="7400"/>
+          <w:tab w:val="left" w:pos="7420"/>
+          <w:tab w:val="left" w:pos="7440"/>
+          <w:tab w:val="left" w:pos="7460"/>
+          <w:tab w:val="left" w:pos="7480"/>
+          <w:tab w:val="left" w:pos="7500"/>
+          <w:tab w:val="left" w:pos="7520"/>
+          <w:tab w:val="left" w:pos="7540"/>
+          <w:tab w:val="left" w:pos="7560"/>
+          <w:tab w:val="left" w:pos="7580"/>
+          <w:tab w:val="left" w:pos="7600"/>
+          <w:tab w:val="left" w:pos="7620"/>
+          <w:tab w:val="left" w:pos="7640"/>
+          <w:tab w:val="left" w:pos="7660"/>
+          <w:tab w:val="left" w:pos="7680"/>
+          <w:tab w:val="left" w:pos="7700"/>
+          <w:tab w:val="left" w:pos="7720"/>
+          <w:tab w:val="left" w:pos="7740"/>
+          <w:tab w:val="left" w:pos="7760"/>
+          <w:tab w:val="left" w:pos="7780"/>
+          <w:tab w:val="left" w:pos="7800"/>
+          <w:tab w:val="left" w:pos="7820"/>
+          <w:tab w:val="left" w:pos="7840"/>
+        </w:tabs>
+        <w:rPr>
+          <w:rStyle w:val="Aucun"/>
+          <w:b w:val="1"/>
+          <w:bCs w:val="1"/>
+          <w:sz w:val="20"/>
+          <w:szCs w:val="20"/>
+          <w:u w:val="single"/>
+          <w:lang w:val="fr-FR"/>
+        </w:rPr>
+      </w:pPr>
+    </w:p>
+    <w:p>
+      <w:pPr>
+        <w:pStyle w:val="Par défaut A"/>
+        <w:tabs>
+          <w:tab w:val="left" w:pos="566"/>
+          <w:tab w:val="left" w:pos="1133"/>
+          <w:tab w:val="left" w:pos="1700"/>
+          <w:tab w:val="left" w:pos="2267"/>
+          <w:tab w:val="left" w:pos="2834"/>
+          <w:tab w:val="left" w:pos="3401"/>
+          <w:tab w:val="left" w:pos="3968"/>
+          <w:tab w:val="left" w:pos="4535"/>
+          <w:tab w:val="left" w:pos="5102"/>
+          <w:tab w:val="left" w:pos="5669"/>
+          <w:tab w:val="left" w:pos="6236"/>
+          <w:tab w:val="left" w:pos="6803"/>
+          <w:tab w:val="left" w:pos="6820"/>
+          <w:tab w:val="left" w:pos="6840"/>
+          <w:tab w:val="left" w:pos="6860"/>
+          <w:tab w:val="left" w:pos="6880"/>
+          <w:tab w:val="left" w:pos="6900"/>
+          <w:tab w:val="left" w:pos="6920"/>
+          <w:tab w:val="left" w:pos="6940"/>
+          <w:tab w:val="left" w:pos="6960"/>
+          <w:tab w:val="left" w:pos="6980"/>
+          <w:tab w:val="left" w:pos="7000"/>
+          <w:tab w:val="left" w:pos="7020"/>
+          <w:tab w:val="left" w:pos="7040"/>
+          <w:tab w:val="left" w:pos="7060"/>
+          <w:tab w:val="left" w:pos="7080"/>
+          <w:tab w:val="left" w:pos="7100"/>
+          <w:tab w:val="left" w:pos="7120"/>
+          <w:tab w:val="left" w:pos="7140"/>
+          <w:tab w:val="left" w:pos="7160"/>
+          <w:tab w:val="left" w:pos="7180"/>
+          <w:tab w:val="left" w:pos="7200"/>
+          <w:tab w:val="left" w:pos="7220"/>
+          <w:tab w:val="left" w:pos="7240"/>
+          <w:tab w:val="left" w:pos="7260"/>
+          <w:tab w:val="left" w:pos="7280"/>
+          <w:tab w:val="left" w:pos="7300"/>
+          <w:tab w:val="left" w:pos="7320"/>
+          <w:tab w:val="left" w:pos="7340"/>
+          <w:tab w:val="left" w:pos="7360"/>
+          <w:tab w:val="left" w:pos="7380"/>
+          <w:tab w:val="left" w:pos="7400"/>
+          <w:tab w:val="left" w:pos="7420"/>
+          <w:tab w:val="left" w:pos="7440"/>
+          <w:tab w:val="left" w:pos="7460"/>
+          <w:tab w:val="left" w:pos="7480"/>
+          <w:tab w:val="left" w:pos="7500"/>
+          <w:tab w:val="left" w:pos="7520"/>
+          <w:tab w:val="left" w:pos="7540"/>
+          <w:tab w:val="left" w:pos="7560"/>
+          <w:tab w:val="left" w:pos="7580"/>
+          <w:tab w:val="left" w:pos="7600"/>
+          <w:tab w:val="left" w:pos="7620"/>
+          <w:tab w:val="left" w:pos="7640"/>
+          <w:tab w:val="left" w:pos="7660"/>
+          <w:tab w:val="left" w:pos="7680"/>
+          <w:tab w:val="left" w:pos="7700"/>
+          <w:tab w:val="left" w:pos="7720"/>
+          <w:tab w:val="left" w:pos="7740"/>
+          <w:tab w:val="left" w:pos="7760"/>
+          <w:tab w:val="left" w:pos="7780"/>
+          <w:tab w:val="left" w:pos="7800"/>
+          <w:tab w:val="left" w:pos="7820"/>
+          <w:tab w:val="left" w:pos="7840"/>
+        </w:tabs>
+        <w:rPr>
+          <w:rStyle w:val="Aucun"/>
+          <w:b w:val="1"/>
+          <w:bCs w:val="1"/>
+          <w:sz w:val="20"/>
+          <w:szCs w:val="20"/>
+          <w:lang w:val="fr-FR"/>
+        </w:rPr>
+      </w:pPr>
+      <w:r>
+        <w:rPr>
+          <w:rStyle w:val="Aucun"/>
+          <w:b w:val="1"/>
+          <w:bCs w:val="1"/>
+          <w:sz w:val="20"/>
+          <w:szCs w:val="20"/>
+          <w:rtl w:val="0"/>
+          <w:lang w:val="fr-FR"/>
+        </w:rPr>
+        <w:t>Basic flow</w:t>
+      </w:r>
+    </w:p>
+    <w:p>
+      <w:pPr>
+        <w:pStyle w:val="Par défaut A"/>
+        <w:tabs>
+          <w:tab w:val="left" w:pos="566"/>
+          <w:tab w:val="left" w:pos="1133"/>
+          <w:tab w:val="left" w:pos="1700"/>
+          <w:tab w:val="left" w:pos="2267"/>
+          <w:tab w:val="left" w:pos="2834"/>
+          <w:tab w:val="left" w:pos="3401"/>
+          <w:tab w:val="left" w:pos="3968"/>
+          <w:tab w:val="left" w:pos="4535"/>
+          <w:tab w:val="left" w:pos="5102"/>
+          <w:tab w:val="left" w:pos="5669"/>
+          <w:tab w:val="left" w:pos="6236"/>
+          <w:tab w:val="left" w:pos="6803"/>
+          <w:tab w:val="left" w:pos="6820"/>
+          <w:tab w:val="left" w:pos="6840"/>
+          <w:tab w:val="left" w:pos="6860"/>
+          <w:tab w:val="left" w:pos="6880"/>
+          <w:tab w:val="left" w:pos="6900"/>
+          <w:tab w:val="left" w:pos="6920"/>
+          <w:tab w:val="left" w:pos="6940"/>
+          <w:tab w:val="left" w:pos="6960"/>
+          <w:tab w:val="left" w:pos="6980"/>
+          <w:tab w:val="left" w:pos="7000"/>
+          <w:tab w:val="left" w:pos="7020"/>
+          <w:tab w:val="left" w:pos="7040"/>
+          <w:tab w:val="left" w:pos="7060"/>
+          <w:tab w:val="left" w:pos="7080"/>
+          <w:tab w:val="left" w:pos="7100"/>
+          <w:tab w:val="left" w:pos="7120"/>
+          <w:tab w:val="left" w:pos="7140"/>
+          <w:tab w:val="left" w:pos="7160"/>
+          <w:tab w:val="left" w:pos="7180"/>
+          <w:tab w:val="left" w:pos="7200"/>
+          <w:tab w:val="left" w:pos="7220"/>
+          <w:tab w:val="left" w:pos="7240"/>
+          <w:tab w:val="left" w:pos="7260"/>
+          <w:tab w:val="left" w:pos="7280"/>
+          <w:tab w:val="left" w:pos="7300"/>
+          <w:tab w:val="left" w:pos="7320"/>
+          <w:tab w:val="left" w:pos="7340"/>
+          <w:tab w:val="left" w:pos="7360"/>
+          <w:tab w:val="left" w:pos="7380"/>
+          <w:tab w:val="left" w:pos="7400"/>
+          <w:tab w:val="left" w:pos="7420"/>
+          <w:tab w:val="left" w:pos="7440"/>
+          <w:tab w:val="left" w:pos="7460"/>
+          <w:tab w:val="left" w:pos="7480"/>
+          <w:tab w:val="left" w:pos="7500"/>
+          <w:tab w:val="left" w:pos="7520"/>
+          <w:tab w:val="left" w:pos="7540"/>
+          <w:tab w:val="left" w:pos="7560"/>
+          <w:tab w:val="left" w:pos="7580"/>
+          <w:tab w:val="left" w:pos="7600"/>
+          <w:tab w:val="left" w:pos="7620"/>
+          <w:tab w:val="left" w:pos="7640"/>
+          <w:tab w:val="left" w:pos="7660"/>
+          <w:tab w:val="left" w:pos="7680"/>
+          <w:tab w:val="left" w:pos="7700"/>
+          <w:tab w:val="left" w:pos="7720"/>
+          <w:tab w:val="left" w:pos="7740"/>
+          <w:tab w:val="left" w:pos="7760"/>
+          <w:tab w:val="left" w:pos="7780"/>
+          <w:tab w:val="left" w:pos="7800"/>
+          <w:tab w:val="left" w:pos="7820"/>
+          <w:tab w:val="left" w:pos="7840"/>
+        </w:tabs>
+        <w:rPr>
+          <w:rStyle w:val="Aucun"/>
+          <w:sz w:val="20"/>
+          <w:szCs w:val="20"/>
+          <w:lang w:val="fr-FR"/>
+        </w:rPr>
+      </w:pPr>
+      <w:r>
+        <w:rPr>
+          <w:rStyle w:val="Aucun"/>
+          <w:sz w:val="20"/>
+          <w:szCs w:val="20"/>
+          <w:rtl w:val="0"/>
+          <w:lang w:val="fr-FR"/>
+        </w:rPr>
+        <w:t>1. Admin can see problem reported by users.</w:t>
+      </w:r>
+    </w:p>
+    <w:p>
+      <w:pPr>
+        <w:pStyle w:val="Par défaut A"/>
+        <w:tabs>
+          <w:tab w:val="left" w:pos="566"/>
+          <w:tab w:val="left" w:pos="1133"/>
+          <w:tab w:val="left" w:pos="1700"/>
+          <w:tab w:val="left" w:pos="2267"/>
+          <w:tab w:val="left" w:pos="2834"/>
+          <w:tab w:val="left" w:pos="3401"/>
+          <w:tab w:val="left" w:pos="3968"/>
+          <w:tab w:val="left" w:pos="4535"/>
+          <w:tab w:val="left" w:pos="5102"/>
+          <w:tab w:val="left" w:pos="5669"/>
+          <w:tab w:val="left" w:pos="6236"/>
+          <w:tab w:val="left" w:pos="6803"/>
+          <w:tab w:val="left" w:pos="6820"/>
+          <w:tab w:val="left" w:pos="6840"/>
+          <w:tab w:val="left" w:pos="6860"/>
+          <w:tab w:val="left" w:pos="6880"/>
+          <w:tab w:val="left" w:pos="6900"/>
+          <w:tab w:val="left" w:pos="6920"/>
+          <w:tab w:val="left" w:pos="6940"/>
+          <w:tab w:val="left" w:pos="6960"/>
+          <w:tab w:val="left" w:pos="6980"/>
+          <w:tab w:val="left" w:pos="7000"/>
+          <w:tab w:val="left" w:pos="7020"/>
+          <w:tab w:val="left" w:pos="7040"/>
+          <w:tab w:val="left" w:pos="7060"/>
+          <w:tab w:val="left" w:pos="7080"/>
+          <w:tab w:val="left" w:pos="7100"/>
+          <w:tab w:val="left" w:pos="7120"/>
+          <w:tab w:val="left" w:pos="7140"/>
+          <w:tab w:val="left" w:pos="7160"/>
+          <w:tab w:val="left" w:pos="7180"/>
+          <w:tab w:val="left" w:pos="7200"/>
+          <w:tab w:val="left" w:pos="7220"/>
+          <w:tab w:val="left" w:pos="7240"/>
+          <w:tab w:val="left" w:pos="7260"/>
+          <w:tab w:val="left" w:pos="7280"/>
+          <w:tab w:val="left" w:pos="7300"/>
+          <w:tab w:val="left" w:pos="7320"/>
+          <w:tab w:val="left" w:pos="7340"/>
+          <w:tab w:val="left" w:pos="7360"/>
+          <w:tab w:val="left" w:pos="7380"/>
+          <w:tab w:val="left" w:pos="7400"/>
+          <w:tab w:val="left" w:pos="7420"/>
+          <w:tab w:val="left" w:pos="7440"/>
+          <w:tab w:val="left" w:pos="7460"/>
+          <w:tab w:val="left" w:pos="7480"/>
+          <w:tab w:val="left" w:pos="7500"/>
+          <w:tab w:val="left" w:pos="7520"/>
+          <w:tab w:val="left" w:pos="7540"/>
+          <w:tab w:val="left" w:pos="7560"/>
+          <w:tab w:val="left" w:pos="7580"/>
+          <w:tab w:val="left" w:pos="7600"/>
+          <w:tab w:val="left" w:pos="7620"/>
+          <w:tab w:val="left" w:pos="7640"/>
+          <w:tab w:val="left" w:pos="7660"/>
+          <w:tab w:val="left" w:pos="7680"/>
+          <w:tab w:val="left" w:pos="7700"/>
+          <w:tab w:val="left" w:pos="7720"/>
+          <w:tab w:val="left" w:pos="7740"/>
+          <w:tab w:val="left" w:pos="7760"/>
+          <w:tab w:val="left" w:pos="7780"/>
+          <w:tab w:val="left" w:pos="7800"/>
+          <w:tab w:val="left" w:pos="7820"/>
+          <w:tab w:val="left" w:pos="7840"/>
+        </w:tabs>
+        <w:rPr>
+          <w:rStyle w:val="Aucun"/>
+          <w:b w:val="1"/>
+          <w:bCs w:val="1"/>
+          <w:sz w:val="20"/>
+          <w:szCs w:val="20"/>
+          <w:lang w:val="fr-FR"/>
+        </w:rPr>
+      </w:pPr>
+      <w:r>
+        <w:rPr>
+          <w:rStyle w:val="Aucun"/>
+          <w:b w:val="1"/>
+          <w:bCs w:val="1"/>
+          <w:sz w:val="20"/>
+          <w:szCs w:val="20"/>
+          <w:rtl w:val="0"/>
+          <w:lang w:val="fr-FR"/>
+        </w:rPr>
+        <w:t>Alternative flow</w:t>
+      </w:r>
+    </w:p>
+    <w:p>
+      <w:pPr>
+        <w:pStyle w:val="Par défaut A"/>
+        <w:tabs>
+          <w:tab w:val="left" w:pos="566"/>
+          <w:tab w:val="left" w:pos="1133"/>
+          <w:tab w:val="left" w:pos="1700"/>
+          <w:tab w:val="left" w:pos="2267"/>
+          <w:tab w:val="left" w:pos="2834"/>
+          <w:tab w:val="left" w:pos="3401"/>
+          <w:tab w:val="left" w:pos="3968"/>
+          <w:tab w:val="left" w:pos="4535"/>
+          <w:tab w:val="left" w:pos="5102"/>
+          <w:tab w:val="left" w:pos="5669"/>
+          <w:tab w:val="left" w:pos="6236"/>
+          <w:tab w:val="left" w:pos="6803"/>
+          <w:tab w:val="left" w:pos="6820"/>
+          <w:tab w:val="left" w:pos="6840"/>
+          <w:tab w:val="left" w:pos="6860"/>
+          <w:tab w:val="left" w:pos="6880"/>
+          <w:tab w:val="left" w:pos="6900"/>
+          <w:tab w:val="left" w:pos="6920"/>
+          <w:tab w:val="left" w:pos="6940"/>
+          <w:tab w:val="left" w:pos="6960"/>
+          <w:tab w:val="left" w:pos="6980"/>
+          <w:tab w:val="left" w:pos="7000"/>
+          <w:tab w:val="left" w:pos="7020"/>
+          <w:tab w:val="left" w:pos="7040"/>
+          <w:tab w:val="left" w:pos="7060"/>
+          <w:tab w:val="left" w:pos="7080"/>
+          <w:tab w:val="left" w:pos="7100"/>
+          <w:tab w:val="left" w:pos="7120"/>
+          <w:tab w:val="left" w:pos="7140"/>
+          <w:tab w:val="left" w:pos="7160"/>
+          <w:tab w:val="left" w:pos="7180"/>
+          <w:tab w:val="left" w:pos="7200"/>
+          <w:tab w:val="left" w:pos="7220"/>
+          <w:tab w:val="left" w:pos="7240"/>
+          <w:tab w:val="left" w:pos="7260"/>
+          <w:tab w:val="left" w:pos="7280"/>
+          <w:tab w:val="left" w:pos="7300"/>
+          <w:tab w:val="left" w:pos="7320"/>
+          <w:tab w:val="left" w:pos="7340"/>
+          <w:tab w:val="left" w:pos="7360"/>
+          <w:tab w:val="left" w:pos="7380"/>
+          <w:tab w:val="left" w:pos="7400"/>
+          <w:tab w:val="left" w:pos="7420"/>
+          <w:tab w:val="left" w:pos="7440"/>
+          <w:tab w:val="left" w:pos="7460"/>
+          <w:tab w:val="left" w:pos="7480"/>
+          <w:tab w:val="left" w:pos="7500"/>
+          <w:tab w:val="left" w:pos="7520"/>
+          <w:tab w:val="left" w:pos="7540"/>
+          <w:tab w:val="left" w:pos="7560"/>
+          <w:tab w:val="left" w:pos="7580"/>
+          <w:tab w:val="left" w:pos="7600"/>
+          <w:tab w:val="left" w:pos="7620"/>
+          <w:tab w:val="left" w:pos="7640"/>
+          <w:tab w:val="left" w:pos="7660"/>
+          <w:tab w:val="left" w:pos="7680"/>
+          <w:tab w:val="left" w:pos="7700"/>
+          <w:tab w:val="left" w:pos="7720"/>
+          <w:tab w:val="left" w:pos="7740"/>
+          <w:tab w:val="left" w:pos="7760"/>
+          <w:tab w:val="left" w:pos="7780"/>
+          <w:tab w:val="left" w:pos="7800"/>
+          <w:tab w:val="left" w:pos="7820"/>
+          <w:tab w:val="left" w:pos="7840"/>
+        </w:tabs>
+      </w:pPr>
+      <w:r>
+        <w:rPr>
+          <w:rStyle w:val="Aucun"/>
+          <w:sz w:val="20"/>
+          <w:szCs w:val="20"/>
+          <w:rtl w:val="0"/>
+          <w:lang w:val="fr-FR"/>
+        </w:rPr>
+        <w:t>/</w:t>
       </w:r>
     </w:p>
     <w:sectPr>
@@ -19566,6 +20090,841 @@
       </w:rPr>
     </w:lvl>
   </w:abstractNum>
+  <w:abstractNum w:abstractNumId="4">
+    <w:multiLevelType w:val="hybridMultilevel"/>
+    <w:numStyleLink w:val="Nombres.1"/>
+  </w:abstractNum>
+  <w:abstractNum w:abstractNumId="5">
+    <w:multiLevelType w:val="hybridMultilevel"/>
+    <w:styleLink w:val="Nombres.1"/>
+    <w:lvl w:ilvl="0">
+      <w:start w:val="1"/>
+      <w:numFmt w:val="decimal"/>
+      <w:suff w:val="tab"/>
+      <w:lvlText w:val="%1."/>
+      <w:lvlJc w:val="left"/>
+      <w:pPr>
+        <w:tabs>
+          <w:tab w:val="left" w:pos="566"/>
+          <w:tab w:val="left" w:pos="1133"/>
+          <w:tab w:val="left" w:pos="1700"/>
+          <w:tab w:val="left" w:pos="2267"/>
+          <w:tab w:val="left" w:pos="2834"/>
+          <w:tab w:val="left" w:pos="3401"/>
+          <w:tab w:val="left" w:pos="3968"/>
+          <w:tab w:val="left" w:pos="4535"/>
+          <w:tab w:val="left" w:pos="5102"/>
+          <w:tab w:val="left" w:pos="5669"/>
+          <w:tab w:val="left" w:pos="6236"/>
+          <w:tab w:val="left" w:pos="6803"/>
+          <w:tab w:val="left" w:pos="6820"/>
+          <w:tab w:val="left" w:pos="6840"/>
+          <w:tab w:val="left" w:pos="6860"/>
+          <w:tab w:val="left" w:pos="6880"/>
+          <w:tab w:val="left" w:pos="6900"/>
+          <w:tab w:val="left" w:pos="6920"/>
+          <w:tab w:val="left" w:pos="6940"/>
+          <w:tab w:val="left" w:pos="6960"/>
+          <w:tab w:val="left" w:pos="6980"/>
+          <w:tab w:val="left" w:pos="7000"/>
+          <w:tab w:val="left" w:pos="7020"/>
+          <w:tab w:val="left" w:pos="7040"/>
+          <w:tab w:val="left" w:pos="7060"/>
+          <w:tab w:val="left" w:pos="7080"/>
+          <w:tab w:val="left" w:pos="7100"/>
+          <w:tab w:val="left" w:pos="7120"/>
+          <w:tab w:val="left" w:pos="7140"/>
+          <w:tab w:val="left" w:pos="7160"/>
+          <w:tab w:val="left" w:pos="7180"/>
+          <w:tab w:val="left" w:pos="7200"/>
+          <w:tab w:val="left" w:pos="7220"/>
+          <w:tab w:val="left" w:pos="7240"/>
+          <w:tab w:val="left" w:pos="7260"/>
+          <w:tab w:val="left" w:pos="7280"/>
+          <w:tab w:val="left" w:pos="7300"/>
+          <w:tab w:val="left" w:pos="7320"/>
+          <w:tab w:val="left" w:pos="7340"/>
+          <w:tab w:val="left" w:pos="7360"/>
+          <w:tab w:val="left" w:pos="7380"/>
+          <w:tab w:val="left" w:pos="7400"/>
+          <w:tab w:val="left" w:pos="7420"/>
+          <w:tab w:val="left" w:pos="7440"/>
+          <w:tab w:val="left" w:pos="7460"/>
+          <w:tab w:val="left" w:pos="7480"/>
+          <w:tab w:val="left" w:pos="7500"/>
+          <w:tab w:val="left" w:pos="7520"/>
+          <w:tab w:val="left" w:pos="7540"/>
+          <w:tab w:val="left" w:pos="7560"/>
+          <w:tab w:val="left" w:pos="7580"/>
+          <w:tab w:val="left" w:pos="7600"/>
+          <w:tab w:val="left" w:pos="7620"/>
+          <w:tab w:val="left" w:pos="7640"/>
+          <w:tab w:val="left" w:pos="7660"/>
+          <w:tab w:val="left" w:pos="7680"/>
+          <w:tab w:val="left" w:pos="7700"/>
+          <w:tab w:val="left" w:pos="7720"/>
+          <w:tab w:val="left" w:pos="7740"/>
+          <w:tab w:val="left" w:pos="7760"/>
+          <w:tab w:val="left" w:pos="7780"/>
+          <w:tab w:val="left" w:pos="7800"/>
+          <w:tab w:val="left" w:pos="7820"/>
+          <w:tab w:val="left" w:pos="7840"/>
+        </w:tabs>
+        <w:ind w:left="232" w:hanging="232"/>
+      </w:pPr>
+      <w:rPr>
+        <w:rFonts w:hAnsi="Arial Unicode MS"/>
+        <w:caps w:val="0"/>
+        <w:smallCaps w:val="0"/>
+        <w:strike w:val="0"/>
+        <w:dstrike w:val="0"/>
+        <w:outline w:val="0"/>
+        <w:emboss w:val="0"/>
+        <w:imprint w:val="0"/>
+        <w:spacing w:val="0"/>
+        <w:w w:val="100"/>
+        <w:kern w:val="0"/>
+        <w:position w:val="0"/>
+        <w:highlight w:val="none"/>
+        <w:vertAlign w:val="baseline"/>
+      </w:rPr>
+    </w:lvl>
+    <w:lvl w:ilvl="1">
+      <w:start w:val="1"/>
+      <w:numFmt w:val="decimal"/>
+      <w:suff w:val="tab"/>
+      <w:lvlText w:val="%2."/>
+      <w:lvlJc w:val="left"/>
+      <w:pPr>
+        <w:tabs>
+          <w:tab w:val="left" w:pos="566"/>
+          <w:tab w:val="left" w:pos="1133"/>
+          <w:tab w:val="left" w:pos="1700"/>
+          <w:tab w:val="left" w:pos="2267"/>
+          <w:tab w:val="left" w:pos="2834"/>
+          <w:tab w:val="left" w:pos="3401"/>
+          <w:tab w:val="left" w:pos="3968"/>
+          <w:tab w:val="left" w:pos="4535"/>
+          <w:tab w:val="left" w:pos="5102"/>
+          <w:tab w:val="left" w:pos="5669"/>
+          <w:tab w:val="left" w:pos="6236"/>
+          <w:tab w:val="left" w:pos="6803"/>
+          <w:tab w:val="left" w:pos="6820"/>
+          <w:tab w:val="left" w:pos="6840"/>
+          <w:tab w:val="left" w:pos="6860"/>
+          <w:tab w:val="left" w:pos="6880"/>
+          <w:tab w:val="left" w:pos="6900"/>
+          <w:tab w:val="left" w:pos="6920"/>
+          <w:tab w:val="left" w:pos="6940"/>
+          <w:tab w:val="left" w:pos="6960"/>
+          <w:tab w:val="left" w:pos="6980"/>
+          <w:tab w:val="left" w:pos="7000"/>
+          <w:tab w:val="left" w:pos="7020"/>
+          <w:tab w:val="left" w:pos="7040"/>
+          <w:tab w:val="left" w:pos="7060"/>
+          <w:tab w:val="left" w:pos="7080"/>
+          <w:tab w:val="left" w:pos="7100"/>
+          <w:tab w:val="left" w:pos="7120"/>
+          <w:tab w:val="left" w:pos="7140"/>
+          <w:tab w:val="left" w:pos="7160"/>
+          <w:tab w:val="left" w:pos="7180"/>
+          <w:tab w:val="left" w:pos="7200"/>
+          <w:tab w:val="left" w:pos="7220"/>
+          <w:tab w:val="left" w:pos="7240"/>
+          <w:tab w:val="left" w:pos="7260"/>
+          <w:tab w:val="left" w:pos="7280"/>
+          <w:tab w:val="left" w:pos="7300"/>
+          <w:tab w:val="left" w:pos="7320"/>
+          <w:tab w:val="left" w:pos="7340"/>
+          <w:tab w:val="left" w:pos="7360"/>
+          <w:tab w:val="left" w:pos="7380"/>
+          <w:tab w:val="left" w:pos="7400"/>
+          <w:tab w:val="left" w:pos="7420"/>
+          <w:tab w:val="left" w:pos="7440"/>
+          <w:tab w:val="left" w:pos="7460"/>
+          <w:tab w:val="left" w:pos="7480"/>
+          <w:tab w:val="left" w:pos="7500"/>
+          <w:tab w:val="left" w:pos="7520"/>
+          <w:tab w:val="left" w:pos="7540"/>
+          <w:tab w:val="left" w:pos="7560"/>
+          <w:tab w:val="left" w:pos="7580"/>
+          <w:tab w:val="left" w:pos="7600"/>
+          <w:tab w:val="left" w:pos="7620"/>
+          <w:tab w:val="left" w:pos="7640"/>
+          <w:tab w:val="left" w:pos="7660"/>
+          <w:tab w:val="left" w:pos="7680"/>
+          <w:tab w:val="left" w:pos="7700"/>
+          <w:tab w:val="left" w:pos="7720"/>
+          <w:tab w:val="left" w:pos="7740"/>
+          <w:tab w:val="left" w:pos="7760"/>
+          <w:tab w:val="left" w:pos="7780"/>
+          <w:tab w:val="left" w:pos="7800"/>
+          <w:tab w:val="left" w:pos="7820"/>
+          <w:tab w:val="left" w:pos="7840"/>
+        </w:tabs>
+        <w:ind w:left="1032" w:hanging="232"/>
+      </w:pPr>
+      <w:rPr>
+        <w:rFonts w:hAnsi="Arial Unicode MS"/>
+        <w:caps w:val="0"/>
+        <w:smallCaps w:val="0"/>
+        <w:strike w:val="0"/>
+        <w:dstrike w:val="0"/>
+        <w:outline w:val="0"/>
+        <w:emboss w:val="0"/>
+        <w:imprint w:val="0"/>
+        <w:spacing w:val="0"/>
+        <w:w w:val="100"/>
+        <w:kern w:val="0"/>
+        <w:position w:val="0"/>
+        <w:highlight w:val="none"/>
+        <w:vertAlign w:val="baseline"/>
+      </w:rPr>
+    </w:lvl>
+    <w:lvl w:ilvl="2">
+      <w:start w:val="1"/>
+      <w:numFmt w:val="decimal"/>
+      <w:suff w:val="tab"/>
+      <w:lvlText w:val="%3."/>
+      <w:lvlJc w:val="left"/>
+      <w:pPr>
+        <w:tabs>
+          <w:tab w:val="left" w:pos="566"/>
+          <w:tab w:val="left" w:pos="1133"/>
+          <w:tab w:val="left" w:pos="1700"/>
+          <w:tab w:val="left" w:pos="2267"/>
+          <w:tab w:val="left" w:pos="2834"/>
+          <w:tab w:val="left" w:pos="3401"/>
+          <w:tab w:val="left" w:pos="3968"/>
+          <w:tab w:val="left" w:pos="4535"/>
+          <w:tab w:val="left" w:pos="5102"/>
+          <w:tab w:val="left" w:pos="5669"/>
+          <w:tab w:val="left" w:pos="6236"/>
+          <w:tab w:val="left" w:pos="6803"/>
+          <w:tab w:val="left" w:pos="6820"/>
+          <w:tab w:val="left" w:pos="6840"/>
+          <w:tab w:val="left" w:pos="6860"/>
+          <w:tab w:val="left" w:pos="6880"/>
+          <w:tab w:val="left" w:pos="6900"/>
+          <w:tab w:val="left" w:pos="6920"/>
+          <w:tab w:val="left" w:pos="6940"/>
+          <w:tab w:val="left" w:pos="6960"/>
+          <w:tab w:val="left" w:pos="6980"/>
+          <w:tab w:val="left" w:pos="7000"/>
+          <w:tab w:val="left" w:pos="7020"/>
+          <w:tab w:val="left" w:pos="7040"/>
+          <w:tab w:val="left" w:pos="7060"/>
+          <w:tab w:val="left" w:pos="7080"/>
+          <w:tab w:val="left" w:pos="7100"/>
+          <w:tab w:val="left" w:pos="7120"/>
+          <w:tab w:val="left" w:pos="7140"/>
+          <w:tab w:val="left" w:pos="7160"/>
+          <w:tab w:val="left" w:pos="7180"/>
+          <w:tab w:val="left" w:pos="7200"/>
+          <w:tab w:val="left" w:pos="7220"/>
+          <w:tab w:val="left" w:pos="7240"/>
+          <w:tab w:val="left" w:pos="7260"/>
+          <w:tab w:val="left" w:pos="7280"/>
+          <w:tab w:val="left" w:pos="7300"/>
+          <w:tab w:val="left" w:pos="7320"/>
+          <w:tab w:val="left" w:pos="7340"/>
+          <w:tab w:val="left" w:pos="7360"/>
+          <w:tab w:val="left" w:pos="7380"/>
+          <w:tab w:val="left" w:pos="7400"/>
+          <w:tab w:val="left" w:pos="7420"/>
+          <w:tab w:val="left" w:pos="7440"/>
+          <w:tab w:val="left" w:pos="7460"/>
+          <w:tab w:val="left" w:pos="7480"/>
+          <w:tab w:val="left" w:pos="7500"/>
+          <w:tab w:val="left" w:pos="7520"/>
+          <w:tab w:val="left" w:pos="7540"/>
+          <w:tab w:val="left" w:pos="7560"/>
+          <w:tab w:val="left" w:pos="7580"/>
+          <w:tab w:val="left" w:pos="7600"/>
+          <w:tab w:val="left" w:pos="7620"/>
+          <w:tab w:val="left" w:pos="7640"/>
+          <w:tab w:val="left" w:pos="7660"/>
+          <w:tab w:val="left" w:pos="7680"/>
+          <w:tab w:val="left" w:pos="7700"/>
+          <w:tab w:val="left" w:pos="7720"/>
+          <w:tab w:val="left" w:pos="7740"/>
+          <w:tab w:val="left" w:pos="7760"/>
+          <w:tab w:val="left" w:pos="7780"/>
+          <w:tab w:val="left" w:pos="7800"/>
+          <w:tab w:val="left" w:pos="7820"/>
+          <w:tab w:val="left" w:pos="7840"/>
+        </w:tabs>
+        <w:ind w:left="1832" w:hanging="232"/>
+      </w:pPr>
+      <w:rPr>
+        <w:rFonts w:hAnsi="Arial Unicode MS"/>
+        <w:caps w:val="0"/>
+        <w:smallCaps w:val="0"/>
+        <w:strike w:val="0"/>
+        <w:dstrike w:val="0"/>
+        <w:outline w:val="0"/>
+        <w:emboss w:val="0"/>
+        <w:imprint w:val="0"/>
+        <w:spacing w:val="0"/>
+        <w:w w:val="100"/>
+        <w:kern w:val="0"/>
+        <w:position w:val="0"/>
+        <w:highlight w:val="none"/>
+        <w:vertAlign w:val="baseline"/>
+      </w:rPr>
+    </w:lvl>
+    <w:lvl w:ilvl="3">
+      <w:start w:val="1"/>
+      <w:numFmt w:val="decimal"/>
+      <w:suff w:val="tab"/>
+      <w:lvlText w:val="%4."/>
+      <w:lvlJc w:val="left"/>
+      <w:pPr>
+        <w:tabs>
+          <w:tab w:val="left" w:pos="566"/>
+          <w:tab w:val="left" w:pos="1133"/>
+          <w:tab w:val="left" w:pos="1700"/>
+          <w:tab w:val="left" w:pos="2267"/>
+          <w:tab w:val="left" w:pos="2834"/>
+          <w:tab w:val="left" w:pos="3401"/>
+          <w:tab w:val="left" w:pos="3968"/>
+          <w:tab w:val="left" w:pos="4535"/>
+          <w:tab w:val="left" w:pos="5102"/>
+          <w:tab w:val="left" w:pos="5669"/>
+          <w:tab w:val="left" w:pos="6236"/>
+          <w:tab w:val="left" w:pos="6803"/>
+          <w:tab w:val="left" w:pos="6820"/>
+          <w:tab w:val="left" w:pos="6840"/>
+          <w:tab w:val="left" w:pos="6860"/>
+          <w:tab w:val="left" w:pos="6880"/>
+          <w:tab w:val="left" w:pos="6900"/>
+          <w:tab w:val="left" w:pos="6920"/>
+          <w:tab w:val="left" w:pos="6940"/>
+          <w:tab w:val="left" w:pos="6960"/>
+          <w:tab w:val="left" w:pos="6980"/>
+          <w:tab w:val="left" w:pos="7000"/>
+          <w:tab w:val="left" w:pos="7020"/>
+          <w:tab w:val="left" w:pos="7040"/>
+          <w:tab w:val="left" w:pos="7060"/>
+          <w:tab w:val="left" w:pos="7080"/>
+          <w:tab w:val="left" w:pos="7100"/>
+          <w:tab w:val="left" w:pos="7120"/>
+          <w:tab w:val="left" w:pos="7140"/>
+          <w:tab w:val="left" w:pos="7160"/>
+          <w:tab w:val="left" w:pos="7180"/>
+          <w:tab w:val="left" w:pos="7200"/>
+          <w:tab w:val="left" w:pos="7220"/>
+          <w:tab w:val="left" w:pos="7240"/>
+          <w:tab w:val="left" w:pos="7260"/>
+          <w:tab w:val="left" w:pos="7280"/>
+          <w:tab w:val="left" w:pos="7300"/>
+          <w:tab w:val="left" w:pos="7320"/>
+          <w:tab w:val="left" w:pos="7340"/>
+          <w:tab w:val="left" w:pos="7360"/>
+          <w:tab w:val="left" w:pos="7380"/>
+          <w:tab w:val="left" w:pos="7400"/>
+          <w:tab w:val="left" w:pos="7420"/>
+          <w:tab w:val="left" w:pos="7440"/>
+          <w:tab w:val="left" w:pos="7460"/>
+          <w:tab w:val="left" w:pos="7480"/>
+          <w:tab w:val="left" w:pos="7500"/>
+          <w:tab w:val="left" w:pos="7520"/>
+          <w:tab w:val="left" w:pos="7540"/>
+          <w:tab w:val="left" w:pos="7560"/>
+          <w:tab w:val="left" w:pos="7580"/>
+          <w:tab w:val="left" w:pos="7600"/>
+          <w:tab w:val="left" w:pos="7620"/>
+          <w:tab w:val="left" w:pos="7640"/>
+          <w:tab w:val="left" w:pos="7660"/>
+          <w:tab w:val="left" w:pos="7680"/>
+          <w:tab w:val="left" w:pos="7700"/>
+          <w:tab w:val="left" w:pos="7720"/>
+          <w:tab w:val="left" w:pos="7740"/>
+          <w:tab w:val="left" w:pos="7760"/>
+          <w:tab w:val="left" w:pos="7780"/>
+          <w:tab w:val="left" w:pos="7800"/>
+          <w:tab w:val="left" w:pos="7820"/>
+          <w:tab w:val="left" w:pos="7840"/>
+        </w:tabs>
+        <w:ind w:left="2632" w:hanging="232"/>
+      </w:pPr>
+      <w:rPr>
+        <w:rFonts w:hAnsi="Arial Unicode MS"/>
+        <w:caps w:val="0"/>
+        <w:smallCaps w:val="0"/>
+        <w:strike w:val="0"/>
+        <w:dstrike w:val="0"/>
+        <w:outline w:val="0"/>
+        <w:emboss w:val="0"/>
+        <w:imprint w:val="0"/>
+        <w:spacing w:val="0"/>
+        <w:w w:val="100"/>
+        <w:kern w:val="0"/>
+        <w:position w:val="0"/>
+        <w:highlight w:val="none"/>
+        <w:vertAlign w:val="baseline"/>
+      </w:rPr>
+    </w:lvl>
+    <w:lvl w:ilvl="4">
+      <w:start w:val="1"/>
+      <w:numFmt w:val="decimal"/>
+      <w:suff w:val="tab"/>
+      <w:lvlText w:val="%5."/>
+      <w:lvlJc w:val="left"/>
+      <w:pPr>
+        <w:tabs>
+          <w:tab w:val="left" w:pos="566"/>
+          <w:tab w:val="left" w:pos="1133"/>
+          <w:tab w:val="left" w:pos="1700"/>
+          <w:tab w:val="left" w:pos="2267"/>
+          <w:tab w:val="left" w:pos="2834"/>
+          <w:tab w:val="left" w:pos="3968"/>
+          <w:tab w:val="left" w:pos="4535"/>
+          <w:tab w:val="left" w:pos="5102"/>
+          <w:tab w:val="left" w:pos="5669"/>
+          <w:tab w:val="left" w:pos="6236"/>
+          <w:tab w:val="left" w:pos="6803"/>
+          <w:tab w:val="left" w:pos="6820"/>
+          <w:tab w:val="left" w:pos="6840"/>
+          <w:tab w:val="left" w:pos="6860"/>
+          <w:tab w:val="left" w:pos="6880"/>
+          <w:tab w:val="left" w:pos="6900"/>
+          <w:tab w:val="left" w:pos="6920"/>
+          <w:tab w:val="left" w:pos="6940"/>
+          <w:tab w:val="left" w:pos="6960"/>
+          <w:tab w:val="left" w:pos="6980"/>
+          <w:tab w:val="left" w:pos="7000"/>
+          <w:tab w:val="left" w:pos="7020"/>
+          <w:tab w:val="left" w:pos="7040"/>
+          <w:tab w:val="left" w:pos="7060"/>
+          <w:tab w:val="left" w:pos="7080"/>
+          <w:tab w:val="left" w:pos="7100"/>
+          <w:tab w:val="left" w:pos="7120"/>
+          <w:tab w:val="left" w:pos="7140"/>
+          <w:tab w:val="left" w:pos="7160"/>
+          <w:tab w:val="left" w:pos="7180"/>
+          <w:tab w:val="left" w:pos="7200"/>
+          <w:tab w:val="left" w:pos="7220"/>
+          <w:tab w:val="left" w:pos="7240"/>
+          <w:tab w:val="left" w:pos="7260"/>
+          <w:tab w:val="left" w:pos="7280"/>
+          <w:tab w:val="left" w:pos="7300"/>
+          <w:tab w:val="left" w:pos="7320"/>
+          <w:tab w:val="left" w:pos="7340"/>
+          <w:tab w:val="left" w:pos="7360"/>
+          <w:tab w:val="left" w:pos="7380"/>
+          <w:tab w:val="left" w:pos="7400"/>
+          <w:tab w:val="left" w:pos="7420"/>
+          <w:tab w:val="left" w:pos="7440"/>
+          <w:tab w:val="left" w:pos="7460"/>
+          <w:tab w:val="left" w:pos="7480"/>
+          <w:tab w:val="left" w:pos="7500"/>
+          <w:tab w:val="left" w:pos="7520"/>
+          <w:tab w:val="left" w:pos="7540"/>
+          <w:tab w:val="left" w:pos="7560"/>
+          <w:tab w:val="left" w:pos="7580"/>
+          <w:tab w:val="left" w:pos="7600"/>
+          <w:tab w:val="left" w:pos="7620"/>
+          <w:tab w:val="left" w:pos="7640"/>
+          <w:tab w:val="left" w:pos="7660"/>
+          <w:tab w:val="left" w:pos="7680"/>
+          <w:tab w:val="left" w:pos="7700"/>
+          <w:tab w:val="left" w:pos="7720"/>
+          <w:tab w:val="left" w:pos="7740"/>
+          <w:tab w:val="left" w:pos="7760"/>
+          <w:tab w:val="left" w:pos="7780"/>
+          <w:tab w:val="left" w:pos="7800"/>
+          <w:tab w:val="left" w:pos="7820"/>
+          <w:tab w:val="left" w:pos="7840"/>
+        </w:tabs>
+        <w:ind w:left="3432" w:hanging="232"/>
+      </w:pPr>
+      <w:rPr>
+        <w:rFonts w:hAnsi="Arial Unicode MS"/>
+        <w:caps w:val="0"/>
+        <w:smallCaps w:val="0"/>
+        <w:strike w:val="0"/>
+        <w:dstrike w:val="0"/>
+        <w:outline w:val="0"/>
+        <w:emboss w:val="0"/>
+        <w:imprint w:val="0"/>
+        <w:spacing w:val="0"/>
+        <w:w w:val="100"/>
+        <w:kern w:val="0"/>
+        <w:position w:val="0"/>
+        <w:highlight w:val="none"/>
+        <w:vertAlign w:val="baseline"/>
+      </w:rPr>
+    </w:lvl>
+    <w:lvl w:ilvl="5">
+      <w:start w:val="1"/>
+      <w:numFmt w:val="decimal"/>
+      <w:suff w:val="tab"/>
+      <w:lvlText w:val="%6."/>
+      <w:lvlJc w:val="left"/>
+      <w:pPr>
+        <w:tabs>
+          <w:tab w:val="left" w:pos="566"/>
+          <w:tab w:val="left" w:pos="1133"/>
+          <w:tab w:val="left" w:pos="1700"/>
+          <w:tab w:val="left" w:pos="2267"/>
+          <w:tab w:val="left" w:pos="2834"/>
+          <w:tab w:val="left" w:pos="3401"/>
+          <w:tab w:val="left" w:pos="3968"/>
+          <w:tab w:val="left" w:pos="4535"/>
+          <w:tab w:val="left" w:pos="5102"/>
+          <w:tab w:val="left" w:pos="5669"/>
+          <w:tab w:val="left" w:pos="6236"/>
+          <w:tab w:val="left" w:pos="6803"/>
+          <w:tab w:val="left" w:pos="6820"/>
+          <w:tab w:val="left" w:pos="6840"/>
+          <w:tab w:val="left" w:pos="6860"/>
+          <w:tab w:val="left" w:pos="6880"/>
+          <w:tab w:val="left" w:pos="6900"/>
+          <w:tab w:val="left" w:pos="6920"/>
+          <w:tab w:val="left" w:pos="6940"/>
+          <w:tab w:val="left" w:pos="6960"/>
+          <w:tab w:val="left" w:pos="6980"/>
+          <w:tab w:val="left" w:pos="7000"/>
+          <w:tab w:val="left" w:pos="7020"/>
+          <w:tab w:val="left" w:pos="7040"/>
+          <w:tab w:val="left" w:pos="7060"/>
+          <w:tab w:val="left" w:pos="7080"/>
+          <w:tab w:val="left" w:pos="7100"/>
+          <w:tab w:val="left" w:pos="7120"/>
+          <w:tab w:val="left" w:pos="7140"/>
+          <w:tab w:val="left" w:pos="7160"/>
+          <w:tab w:val="left" w:pos="7180"/>
+          <w:tab w:val="left" w:pos="7200"/>
+          <w:tab w:val="left" w:pos="7220"/>
+          <w:tab w:val="left" w:pos="7240"/>
+          <w:tab w:val="left" w:pos="7260"/>
+          <w:tab w:val="left" w:pos="7280"/>
+          <w:tab w:val="left" w:pos="7300"/>
+          <w:tab w:val="left" w:pos="7320"/>
+          <w:tab w:val="left" w:pos="7340"/>
+          <w:tab w:val="left" w:pos="7360"/>
+          <w:tab w:val="left" w:pos="7380"/>
+          <w:tab w:val="left" w:pos="7400"/>
+          <w:tab w:val="left" w:pos="7420"/>
+          <w:tab w:val="left" w:pos="7440"/>
+          <w:tab w:val="left" w:pos="7460"/>
+          <w:tab w:val="left" w:pos="7480"/>
+          <w:tab w:val="left" w:pos="7500"/>
+          <w:tab w:val="left" w:pos="7520"/>
+          <w:tab w:val="left" w:pos="7540"/>
+          <w:tab w:val="left" w:pos="7560"/>
+          <w:tab w:val="left" w:pos="7580"/>
+          <w:tab w:val="left" w:pos="7600"/>
+          <w:tab w:val="left" w:pos="7620"/>
+          <w:tab w:val="left" w:pos="7640"/>
+          <w:tab w:val="left" w:pos="7660"/>
+          <w:tab w:val="left" w:pos="7680"/>
+          <w:tab w:val="left" w:pos="7700"/>
+          <w:tab w:val="left" w:pos="7720"/>
+          <w:tab w:val="left" w:pos="7740"/>
+          <w:tab w:val="left" w:pos="7760"/>
+          <w:tab w:val="left" w:pos="7780"/>
+          <w:tab w:val="left" w:pos="7800"/>
+          <w:tab w:val="left" w:pos="7820"/>
+          <w:tab w:val="left" w:pos="7840"/>
+        </w:tabs>
+        <w:ind w:left="4232" w:hanging="232"/>
+      </w:pPr>
+      <w:rPr>
+        <w:rFonts w:hAnsi="Arial Unicode MS"/>
+        <w:caps w:val="0"/>
+        <w:smallCaps w:val="0"/>
+        <w:strike w:val="0"/>
+        <w:dstrike w:val="0"/>
+        <w:outline w:val="0"/>
+        <w:emboss w:val="0"/>
+        <w:imprint w:val="0"/>
+        <w:spacing w:val="0"/>
+        <w:w w:val="100"/>
+        <w:kern w:val="0"/>
+        <w:position w:val="0"/>
+        <w:highlight w:val="none"/>
+        <w:vertAlign w:val="baseline"/>
+      </w:rPr>
+    </w:lvl>
+    <w:lvl w:ilvl="6">
+      <w:start w:val="1"/>
+      <w:numFmt w:val="decimal"/>
+      <w:suff w:val="tab"/>
+      <w:lvlText w:val="%7."/>
+      <w:lvlJc w:val="left"/>
+      <w:pPr>
+        <w:tabs>
+          <w:tab w:val="left" w:pos="566"/>
+          <w:tab w:val="left" w:pos="1133"/>
+          <w:tab w:val="left" w:pos="1700"/>
+          <w:tab w:val="left" w:pos="2267"/>
+          <w:tab w:val="left" w:pos="2834"/>
+          <w:tab w:val="left" w:pos="3401"/>
+          <w:tab w:val="left" w:pos="3968"/>
+          <w:tab w:val="left" w:pos="4535"/>
+          <w:tab w:val="left" w:pos="5102"/>
+          <w:tab w:val="left" w:pos="5669"/>
+          <w:tab w:val="left" w:pos="6236"/>
+          <w:tab w:val="left" w:pos="6803"/>
+          <w:tab w:val="left" w:pos="6820"/>
+          <w:tab w:val="left" w:pos="6840"/>
+          <w:tab w:val="left" w:pos="6860"/>
+          <w:tab w:val="left" w:pos="6880"/>
+          <w:tab w:val="left" w:pos="6900"/>
+          <w:tab w:val="left" w:pos="6920"/>
+          <w:tab w:val="left" w:pos="6940"/>
+          <w:tab w:val="left" w:pos="6960"/>
+          <w:tab w:val="left" w:pos="6980"/>
+          <w:tab w:val="left" w:pos="7000"/>
+          <w:tab w:val="left" w:pos="7020"/>
+          <w:tab w:val="left" w:pos="7040"/>
+          <w:tab w:val="left" w:pos="7060"/>
+          <w:tab w:val="left" w:pos="7080"/>
+          <w:tab w:val="left" w:pos="7100"/>
+          <w:tab w:val="left" w:pos="7120"/>
+          <w:tab w:val="left" w:pos="7140"/>
+          <w:tab w:val="left" w:pos="7160"/>
+          <w:tab w:val="left" w:pos="7180"/>
+          <w:tab w:val="left" w:pos="7200"/>
+          <w:tab w:val="left" w:pos="7220"/>
+          <w:tab w:val="left" w:pos="7240"/>
+          <w:tab w:val="left" w:pos="7260"/>
+          <w:tab w:val="left" w:pos="7280"/>
+          <w:tab w:val="left" w:pos="7300"/>
+          <w:tab w:val="left" w:pos="7320"/>
+          <w:tab w:val="left" w:pos="7340"/>
+          <w:tab w:val="left" w:pos="7360"/>
+          <w:tab w:val="left" w:pos="7380"/>
+          <w:tab w:val="left" w:pos="7400"/>
+          <w:tab w:val="left" w:pos="7420"/>
+          <w:tab w:val="left" w:pos="7440"/>
+          <w:tab w:val="left" w:pos="7460"/>
+          <w:tab w:val="left" w:pos="7480"/>
+          <w:tab w:val="left" w:pos="7500"/>
+          <w:tab w:val="left" w:pos="7520"/>
+          <w:tab w:val="left" w:pos="7540"/>
+          <w:tab w:val="left" w:pos="7560"/>
+          <w:tab w:val="left" w:pos="7580"/>
+          <w:tab w:val="left" w:pos="7600"/>
+          <w:tab w:val="left" w:pos="7620"/>
+          <w:tab w:val="left" w:pos="7640"/>
+          <w:tab w:val="left" w:pos="7660"/>
+          <w:tab w:val="left" w:pos="7680"/>
+          <w:tab w:val="left" w:pos="7700"/>
+          <w:tab w:val="left" w:pos="7720"/>
+          <w:tab w:val="left" w:pos="7740"/>
+          <w:tab w:val="left" w:pos="7760"/>
+          <w:tab w:val="left" w:pos="7780"/>
+          <w:tab w:val="left" w:pos="7800"/>
+          <w:tab w:val="left" w:pos="7820"/>
+          <w:tab w:val="left" w:pos="7840"/>
+        </w:tabs>
+        <w:ind w:left="5032" w:hanging="232"/>
+      </w:pPr>
+      <w:rPr>
+        <w:rFonts w:hAnsi="Arial Unicode MS"/>
+        <w:caps w:val="0"/>
+        <w:smallCaps w:val="0"/>
+        <w:strike w:val="0"/>
+        <w:dstrike w:val="0"/>
+        <w:outline w:val="0"/>
+        <w:emboss w:val="0"/>
+        <w:imprint w:val="0"/>
+        <w:spacing w:val="0"/>
+        <w:w w:val="100"/>
+        <w:kern w:val="0"/>
+        <w:position w:val="0"/>
+        <w:highlight w:val="none"/>
+        <w:vertAlign w:val="baseline"/>
+      </w:rPr>
+    </w:lvl>
+    <w:lvl w:ilvl="7">
+      <w:start w:val="1"/>
+      <w:numFmt w:val="decimal"/>
+      <w:suff w:val="tab"/>
+      <w:lvlText w:val="%8."/>
+      <w:lvlJc w:val="left"/>
+      <w:pPr>
+        <w:tabs>
+          <w:tab w:val="left" w:pos="566"/>
+          <w:tab w:val="left" w:pos="1133"/>
+          <w:tab w:val="left" w:pos="1700"/>
+          <w:tab w:val="left" w:pos="2267"/>
+          <w:tab w:val="left" w:pos="2834"/>
+          <w:tab w:val="left" w:pos="3401"/>
+          <w:tab w:val="left" w:pos="3968"/>
+          <w:tab w:val="left" w:pos="4535"/>
+          <w:tab w:val="left" w:pos="5102"/>
+          <w:tab w:val="left" w:pos="5669"/>
+          <w:tab w:val="left" w:pos="6236"/>
+          <w:tab w:val="left" w:pos="6803"/>
+          <w:tab w:val="left" w:pos="6820"/>
+          <w:tab w:val="left" w:pos="6840"/>
+          <w:tab w:val="left" w:pos="6860"/>
+          <w:tab w:val="left" w:pos="6880"/>
+          <w:tab w:val="left" w:pos="6900"/>
+          <w:tab w:val="left" w:pos="6920"/>
+          <w:tab w:val="left" w:pos="6940"/>
+          <w:tab w:val="left" w:pos="6960"/>
+          <w:tab w:val="left" w:pos="6980"/>
+          <w:tab w:val="left" w:pos="7000"/>
+          <w:tab w:val="left" w:pos="7020"/>
+          <w:tab w:val="left" w:pos="7040"/>
+          <w:tab w:val="left" w:pos="7060"/>
+          <w:tab w:val="left" w:pos="7080"/>
+          <w:tab w:val="left" w:pos="7100"/>
+          <w:tab w:val="left" w:pos="7120"/>
+          <w:tab w:val="left" w:pos="7140"/>
+          <w:tab w:val="left" w:pos="7160"/>
+          <w:tab w:val="left" w:pos="7180"/>
+          <w:tab w:val="left" w:pos="7200"/>
+          <w:tab w:val="left" w:pos="7220"/>
+          <w:tab w:val="left" w:pos="7240"/>
+          <w:tab w:val="left" w:pos="7260"/>
+          <w:tab w:val="left" w:pos="7280"/>
+          <w:tab w:val="left" w:pos="7300"/>
+          <w:tab w:val="left" w:pos="7320"/>
+          <w:tab w:val="left" w:pos="7340"/>
+          <w:tab w:val="left" w:pos="7360"/>
+          <w:tab w:val="left" w:pos="7380"/>
+          <w:tab w:val="left" w:pos="7400"/>
+          <w:tab w:val="left" w:pos="7420"/>
+          <w:tab w:val="left" w:pos="7440"/>
+          <w:tab w:val="left" w:pos="7460"/>
+          <w:tab w:val="left" w:pos="7480"/>
+          <w:tab w:val="left" w:pos="7500"/>
+          <w:tab w:val="left" w:pos="7520"/>
+          <w:tab w:val="left" w:pos="7540"/>
+          <w:tab w:val="left" w:pos="7560"/>
+          <w:tab w:val="left" w:pos="7580"/>
+          <w:tab w:val="left" w:pos="7600"/>
+          <w:tab w:val="left" w:pos="7620"/>
+          <w:tab w:val="left" w:pos="7640"/>
+          <w:tab w:val="left" w:pos="7660"/>
+          <w:tab w:val="left" w:pos="7680"/>
+          <w:tab w:val="left" w:pos="7700"/>
+          <w:tab w:val="left" w:pos="7720"/>
+          <w:tab w:val="left" w:pos="7740"/>
+          <w:tab w:val="left" w:pos="7760"/>
+          <w:tab w:val="left" w:pos="7780"/>
+          <w:tab w:val="left" w:pos="7800"/>
+          <w:tab w:val="left" w:pos="7820"/>
+          <w:tab w:val="left" w:pos="7840"/>
+        </w:tabs>
+        <w:ind w:left="5832" w:hanging="232"/>
+      </w:pPr>
+      <w:rPr>
+        <w:rFonts w:hAnsi="Arial Unicode MS"/>
+        <w:caps w:val="0"/>
+        <w:smallCaps w:val="0"/>
+        <w:strike w:val="0"/>
+        <w:dstrike w:val="0"/>
+        <w:outline w:val="0"/>
+        <w:emboss w:val="0"/>
+        <w:imprint w:val="0"/>
+        <w:spacing w:val="0"/>
+        <w:w w:val="100"/>
+        <w:kern w:val="0"/>
+        <w:position w:val="0"/>
+        <w:highlight w:val="none"/>
+        <w:vertAlign w:val="baseline"/>
+      </w:rPr>
+    </w:lvl>
+    <w:lvl w:ilvl="8">
+      <w:start w:val="1"/>
+      <w:numFmt w:val="decimal"/>
+      <w:suff w:val="tab"/>
+      <w:lvlText w:val="%9."/>
+      <w:lvlJc w:val="left"/>
+      <w:pPr>
+        <w:tabs>
+          <w:tab w:val="left" w:pos="566"/>
+          <w:tab w:val="left" w:pos="1133"/>
+          <w:tab w:val="left" w:pos="1700"/>
+          <w:tab w:val="left" w:pos="2267"/>
+          <w:tab w:val="left" w:pos="2834"/>
+          <w:tab w:val="left" w:pos="3401"/>
+          <w:tab w:val="left" w:pos="3968"/>
+          <w:tab w:val="left" w:pos="4535"/>
+          <w:tab w:val="left" w:pos="5102"/>
+          <w:tab w:val="left" w:pos="5669"/>
+          <w:tab w:val="left" w:pos="6236"/>
+          <w:tab w:val="left" w:pos="6803"/>
+          <w:tab w:val="left" w:pos="6820"/>
+          <w:tab w:val="left" w:pos="6840"/>
+          <w:tab w:val="left" w:pos="6860"/>
+          <w:tab w:val="left" w:pos="6880"/>
+          <w:tab w:val="left" w:pos="6900"/>
+          <w:tab w:val="left" w:pos="6920"/>
+          <w:tab w:val="left" w:pos="6940"/>
+          <w:tab w:val="left" w:pos="6960"/>
+          <w:tab w:val="left" w:pos="6980"/>
+          <w:tab w:val="left" w:pos="7000"/>
+          <w:tab w:val="left" w:pos="7020"/>
+          <w:tab w:val="left" w:pos="7040"/>
+          <w:tab w:val="left" w:pos="7060"/>
+          <w:tab w:val="left" w:pos="7080"/>
+          <w:tab w:val="left" w:pos="7100"/>
+          <w:tab w:val="left" w:pos="7120"/>
+          <w:tab w:val="left" w:pos="7140"/>
+          <w:tab w:val="left" w:pos="7160"/>
+          <w:tab w:val="left" w:pos="7180"/>
+          <w:tab w:val="left" w:pos="7200"/>
+          <w:tab w:val="left" w:pos="7220"/>
+          <w:tab w:val="left" w:pos="7240"/>
+          <w:tab w:val="left" w:pos="7260"/>
+          <w:tab w:val="left" w:pos="7280"/>
+          <w:tab w:val="left" w:pos="7300"/>
+          <w:tab w:val="left" w:pos="7320"/>
+          <w:tab w:val="left" w:pos="7340"/>
+          <w:tab w:val="left" w:pos="7360"/>
+          <w:tab w:val="left" w:pos="7380"/>
+          <w:tab w:val="left" w:pos="7400"/>
+          <w:tab w:val="left" w:pos="7420"/>
+          <w:tab w:val="left" w:pos="7440"/>
+          <w:tab w:val="left" w:pos="7460"/>
+          <w:tab w:val="left" w:pos="7480"/>
+          <w:tab w:val="left" w:pos="7500"/>
+          <w:tab w:val="left" w:pos="7520"/>
+          <w:tab w:val="left" w:pos="7540"/>
+          <w:tab w:val="left" w:pos="7560"/>
+          <w:tab w:val="left" w:pos="7580"/>
+          <w:tab w:val="left" w:pos="7600"/>
+          <w:tab w:val="left" w:pos="7620"/>
+          <w:tab w:val="left" w:pos="7640"/>
+          <w:tab w:val="left" w:pos="7660"/>
+          <w:tab w:val="left" w:pos="7680"/>
+          <w:tab w:val="left" w:pos="7700"/>
+          <w:tab w:val="left" w:pos="7720"/>
+          <w:tab w:val="left" w:pos="7740"/>
+          <w:tab w:val="left" w:pos="7760"/>
+          <w:tab w:val="left" w:pos="7780"/>
+          <w:tab w:val="left" w:pos="7800"/>
+          <w:tab w:val="left" w:pos="7820"/>
+          <w:tab w:val="left" w:pos="7840"/>
+        </w:tabs>
+        <w:ind w:left="6632" w:hanging="232"/>
+      </w:pPr>
+      <w:rPr>
+        <w:rFonts w:hAnsi="Arial Unicode MS"/>
+        <w:caps w:val="0"/>
+        <w:smallCaps w:val="0"/>
+        <w:strike w:val="0"/>
+        <w:dstrike w:val="0"/>
+        <w:outline w:val="0"/>
+        <w:emboss w:val="0"/>
+        <w:imprint w:val="0"/>
+        <w:spacing w:val="0"/>
+        <w:w w:val="100"/>
+        <w:kern w:val="0"/>
+        <w:position w:val="0"/>
+        <w:highlight w:val="none"/>
+        <w:vertAlign w:val="baseline"/>
+      </w:rPr>
+    </w:lvl>
+  </w:abstractNum>
   <w:num w:numId="1">
     <w:abstractNumId w:val="1"/>
   </w:num>
@@ -19654,6 +21013,861 @@
     <w:abstractNumId w:val="2"/>
     <w:lvlOverride w:ilvl="0">
       <w:startOverride w:val="1"/>
+    </w:lvlOverride>
+  </w:num>
+  <w:num w:numId="18">
+    <w:abstractNumId w:val="5"/>
+  </w:num>
+  <w:num w:numId="19">
+    <w:abstractNumId w:val="4"/>
+  </w:num>
+  <w:num w:numId="20">
+    <w:abstractNumId w:val="4"/>
+    <w:lvlOverride w:ilvl="0">
+      <w:startOverride w:val="1"/>
+      <w:lvl w:ilvl="0">
+        <w:start w:val="1"/>
+        <w:numFmt w:val="decimal"/>
+        <w:suff w:val="tab"/>
+        <w:lvlText w:val="%1."/>
+        <w:lvlJc w:val="left"/>
+        <w:pPr>
+          <w:tabs>
+            <w:tab w:val="left" w:pos="566"/>
+            <w:tab w:val="left" w:pos="1133"/>
+            <w:tab w:val="left" w:pos="1700"/>
+            <w:tab w:val="left" w:pos="2267"/>
+            <w:tab w:val="left" w:pos="2834"/>
+            <w:tab w:val="left" w:pos="3401"/>
+            <w:tab w:val="left" w:pos="3968"/>
+            <w:tab w:val="left" w:pos="4535"/>
+            <w:tab w:val="left" w:pos="5102"/>
+            <w:tab w:val="left" w:pos="5669"/>
+            <w:tab w:val="left" w:pos="6236"/>
+            <w:tab w:val="left" w:pos="6803"/>
+            <w:tab w:val="left" w:pos="6820"/>
+            <w:tab w:val="left" w:pos="6840"/>
+            <w:tab w:val="left" w:pos="6860"/>
+            <w:tab w:val="left" w:pos="6880"/>
+            <w:tab w:val="left" w:pos="6900"/>
+            <w:tab w:val="left" w:pos="6920"/>
+            <w:tab w:val="left" w:pos="6940"/>
+            <w:tab w:val="left" w:pos="6960"/>
+            <w:tab w:val="left" w:pos="6980"/>
+            <w:tab w:val="left" w:pos="7000"/>
+            <w:tab w:val="left" w:pos="7020"/>
+            <w:tab w:val="left" w:pos="7040"/>
+            <w:tab w:val="left" w:pos="7060"/>
+            <w:tab w:val="left" w:pos="7080"/>
+            <w:tab w:val="left" w:pos="7100"/>
+            <w:tab w:val="left" w:pos="7120"/>
+            <w:tab w:val="left" w:pos="7140"/>
+            <w:tab w:val="left" w:pos="7160"/>
+            <w:tab w:val="left" w:pos="7180"/>
+            <w:tab w:val="left" w:pos="7200"/>
+            <w:tab w:val="left" w:pos="7220"/>
+            <w:tab w:val="left" w:pos="7240"/>
+            <w:tab w:val="left" w:pos="7260"/>
+            <w:tab w:val="left" w:pos="7280"/>
+            <w:tab w:val="left" w:pos="7300"/>
+            <w:tab w:val="left" w:pos="7320"/>
+            <w:tab w:val="left" w:pos="7340"/>
+            <w:tab w:val="left" w:pos="7360"/>
+            <w:tab w:val="left" w:pos="7380"/>
+            <w:tab w:val="left" w:pos="7400"/>
+            <w:tab w:val="left" w:pos="7420"/>
+            <w:tab w:val="left" w:pos="7440"/>
+            <w:tab w:val="left" w:pos="7460"/>
+            <w:tab w:val="left" w:pos="7480"/>
+            <w:tab w:val="left" w:pos="7500"/>
+            <w:tab w:val="left" w:pos="7520"/>
+            <w:tab w:val="left" w:pos="7540"/>
+            <w:tab w:val="left" w:pos="7560"/>
+            <w:tab w:val="left" w:pos="7580"/>
+            <w:tab w:val="left" w:pos="7600"/>
+            <w:tab w:val="left" w:pos="7620"/>
+            <w:tab w:val="left" w:pos="7640"/>
+            <w:tab w:val="left" w:pos="7660"/>
+            <w:tab w:val="left" w:pos="7680"/>
+            <w:tab w:val="left" w:pos="7700"/>
+            <w:tab w:val="left" w:pos="7720"/>
+            <w:tab w:val="left" w:pos="7740"/>
+            <w:tab w:val="left" w:pos="7760"/>
+            <w:tab w:val="left" w:pos="7780"/>
+            <w:tab w:val="left" w:pos="7800"/>
+            <w:tab w:val="left" w:pos="7820"/>
+            <w:tab w:val="left" w:pos="7840"/>
+          </w:tabs>
+          <w:ind w:left="211" w:hanging="211"/>
+        </w:pPr>
+        <w:rPr>
+          <w:rFonts w:hAnsi="Arial Unicode MS"/>
+          <w:caps w:val="0"/>
+          <w:smallCaps w:val="0"/>
+          <w:strike w:val="0"/>
+          <w:dstrike w:val="0"/>
+          <w:outline w:val="0"/>
+          <w:emboss w:val="0"/>
+          <w:imprint w:val="0"/>
+          <w:spacing w:val="0"/>
+          <w:w w:val="100"/>
+          <w:kern w:val="0"/>
+          <w:position w:val="0"/>
+          <w:highlight w:val="none"/>
+          <w:vertAlign w:val="baseline"/>
+        </w:rPr>
+      </w:lvl>
+    </w:lvlOverride>
+    <w:lvlOverride w:ilvl="1">
+      <w:lvl w:ilvl="1">
+        <w:start w:val="1"/>
+        <w:numFmt w:val="decimal"/>
+        <w:suff w:val="tab"/>
+        <w:lvlText w:val="%2."/>
+        <w:lvlJc w:val="left"/>
+        <w:pPr>
+          <w:tabs>
+            <w:tab w:val="left" w:pos="566"/>
+            <w:tab w:val="left" w:pos="1133"/>
+            <w:tab w:val="left" w:pos="1700"/>
+            <w:tab w:val="left" w:pos="2267"/>
+            <w:tab w:val="left" w:pos="2834"/>
+            <w:tab w:val="left" w:pos="3401"/>
+            <w:tab w:val="left" w:pos="3968"/>
+            <w:tab w:val="left" w:pos="4535"/>
+            <w:tab w:val="left" w:pos="5102"/>
+            <w:tab w:val="left" w:pos="5669"/>
+            <w:tab w:val="left" w:pos="6236"/>
+            <w:tab w:val="left" w:pos="6803"/>
+            <w:tab w:val="left" w:pos="6820"/>
+            <w:tab w:val="left" w:pos="6840"/>
+            <w:tab w:val="left" w:pos="6860"/>
+            <w:tab w:val="left" w:pos="6880"/>
+            <w:tab w:val="left" w:pos="6900"/>
+            <w:tab w:val="left" w:pos="6920"/>
+            <w:tab w:val="left" w:pos="6940"/>
+            <w:tab w:val="left" w:pos="6960"/>
+            <w:tab w:val="left" w:pos="6980"/>
+            <w:tab w:val="left" w:pos="7000"/>
+            <w:tab w:val="left" w:pos="7020"/>
+            <w:tab w:val="left" w:pos="7040"/>
+            <w:tab w:val="left" w:pos="7060"/>
+            <w:tab w:val="left" w:pos="7080"/>
+            <w:tab w:val="left" w:pos="7100"/>
+            <w:tab w:val="left" w:pos="7120"/>
+            <w:tab w:val="left" w:pos="7140"/>
+            <w:tab w:val="left" w:pos="7160"/>
+            <w:tab w:val="left" w:pos="7180"/>
+            <w:tab w:val="left" w:pos="7200"/>
+            <w:tab w:val="left" w:pos="7220"/>
+            <w:tab w:val="left" w:pos="7240"/>
+            <w:tab w:val="left" w:pos="7260"/>
+            <w:tab w:val="left" w:pos="7280"/>
+            <w:tab w:val="left" w:pos="7300"/>
+            <w:tab w:val="left" w:pos="7320"/>
+            <w:tab w:val="left" w:pos="7340"/>
+            <w:tab w:val="left" w:pos="7360"/>
+            <w:tab w:val="left" w:pos="7380"/>
+            <w:tab w:val="left" w:pos="7400"/>
+            <w:tab w:val="left" w:pos="7420"/>
+            <w:tab w:val="left" w:pos="7440"/>
+            <w:tab w:val="left" w:pos="7460"/>
+            <w:tab w:val="left" w:pos="7480"/>
+            <w:tab w:val="left" w:pos="7500"/>
+            <w:tab w:val="left" w:pos="7520"/>
+            <w:tab w:val="left" w:pos="7540"/>
+            <w:tab w:val="left" w:pos="7560"/>
+            <w:tab w:val="left" w:pos="7580"/>
+            <w:tab w:val="left" w:pos="7600"/>
+            <w:tab w:val="left" w:pos="7620"/>
+            <w:tab w:val="left" w:pos="7640"/>
+            <w:tab w:val="left" w:pos="7660"/>
+            <w:tab w:val="left" w:pos="7680"/>
+            <w:tab w:val="left" w:pos="7700"/>
+            <w:tab w:val="left" w:pos="7720"/>
+            <w:tab w:val="left" w:pos="7740"/>
+            <w:tab w:val="left" w:pos="7760"/>
+            <w:tab w:val="left" w:pos="7780"/>
+            <w:tab w:val="left" w:pos="7800"/>
+            <w:tab w:val="left" w:pos="7820"/>
+            <w:tab w:val="left" w:pos="7840"/>
+          </w:tabs>
+          <w:ind w:left="1011" w:hanging="211"/>
+        </w:pPr>
+        <w:rPr>
+          <w:rFonts w:hAnsi="Arial Unicode MS"/>
+          <w:caps w:val="0"/>
+          <w:smallCaps w:val="0"/>
+          <w:strike w:val="0"/>
+          <w:dstrike w:val="0"/>
+          <w:outline w:val="0"/>
+          <w:emboss w:val="0"/>
+          <w:imprint w:val="0"/>
+          <w:spacing w:val="0"/>
+          <w:w w:val="100"/>
+          <w:kern w:val="0"/>
+          <w:position w:val="0"/>
+          <w:highlight w:val="none"/>
+          <w:vertAlign w:val="baseline"/>
+        </w:rPr>
+      </w:lvl>
+    </w:lvlOverride>
+    <w:lvlOverride w:ilvl="2">
+      <w:lvl w:ilvl="2">
+        <w:start w:val="1"/>
+        <w:numFmt w:val="decimal"/>
+        <w:suff w:val="tab"/>
+        <w:lvlText w:val="%3."/>
+        <w:lvlJc w:val="left"/>
+        <w:pPr>
+          <w:tabs>
+            <w:tab w:val="left" w:pos="566"/>
+            <w:tab w:val="left" w:pos="1133"/>
+            <w:tab w:val="left" w:pos="1700"/>
+            <w:tab w:val="left" w:pos="2267"/>
+            <w:tab w:val="left" w:pos="2834"/>
+            <w:tab w:val="left" w:pos="3401"/>
+            <w:tab w:val="left" w:pos="3968"/>
+            <w:tab w:val="left" w:pos="4535"/>
+            <w:tab w:val="left" w:pos="5102"/>
+            <w:tab w:val="left" w:pos="5669"/>
+            <w:tab w:val="left" w:pos="6236"/>
+            <w:tab w:val="left" w:pos="6803"/>
+            <w:tab w:val="left" w:pos="6820"/>
+            <w:tab w:val="left" w:pos="6840"/>
+            <w:tab w:val="left" w:pos="6860"/>
+            <w:tab w:val="left" w:pos="6880"/>
+            <w:tab w:val="left" w:pos="6900"/>
+            <w:tab w:val="left" w:pos="6920"/>
+            <w:tab w:val="left" w:pos="6940"/>
+            <w:tab w:val="left" w:pos="6960"/>
+            <w:tab w:val="left" w:pos="6980"/>
+            <w:tab w:val="left" w:pos="7000"/>
+            <w:tab w:val="left" w:pos="7020"/>
+            <w:tab w:val="left" w:pos="7040"/>
+            <w:tab w:val="left" w:pos="7060"/>
+            <w:tab w:val="left" w:pos="7080"/>
+            <w:tab w:val="left" w:pos="7100"/>
+            <w:tab w:val="left" w:pos="7120"/>
+            <w:tab w:val="left" w:pos="7140"/>
+            <w:tab w:val="left" w:pos="7160"/>
+            <w:tab w:val="left" w:pos="7180"/>
+            <w:tab w:val="left" w:pos="7200"/>
+            <w:tab w:val="left" w:pos="7220"/>
+            <w:tab w:val="left" w:pos="7240"/>
+            <w:tab w:val="left" w:pos="7260"/>
+            <w:tab w:val="left" w:pos="7280"/>
+            <w:tab w:val="left" w:pos="7300"/>
+            <w:tab w:val="left" w:pos="7320"/>
+            <w:tab w:val="left" w:pos="7340"/>
+            <w:tab w:val="left" w:pos="7360"/>
+            <w:tab w:val="left" w:pos="7380"/>
+            <w:tab w:val="left" w:pos="7400"/>
+            <w:tab w:val="left" w:pos="7420"/>
+            <w:tab w:val="left" w:pos="7440"/>
+            <w:tab w:val="left" w:pos="7460"/>
+            <w:tab w:val="left" w:pos="7480"/>
+            <w:tab w:val="left" w:pos="7500"/>
+            <w:tab w:val="left" w:pos="7520"/>
+            <w:tab w:val="left" w:pos="7540"/>
+            <w:tab w:val="left" w:pos="7560"/>
+            <w:tab w:val="left" w:pos="7580"/>
+            <w:tab w:val="left" w:pos="7600"/>
+            <w:tab w:val="left" w:pos="7620"/>
+            <w:tab w:val="left" w:pos="7640"/>
+            <w:tab w:val="left" w:pos="7660"/>
+            <w:tab w:val="left" w:pos="7680"/>
+            <w:tab w:val="left" w:pos="7700"/>
+            <w:tab w:val="left" w:pos="7720"/>
+            <w:tab w:val="left" w:pos="7740"/>
+            <w:tab w:val="left" w:pos="7760"/>
+            <w:tab w:val="left" w:pos="7780"/>
+            <w:tab w:val="left" w:pos="7800"/>
+            <w:tab w:val="left" w:pos="7820"/>
+            <w:tab w:val="left" w:pos="7840"/>
+          </w:tabs>
+          <w:ind w:left="1811" w:hanging="211"/>
+        </w:pPr>
+        <w:rPr>
+          <w:rFonts w:hAnsi="Arial Unicode MS"/>
+          <w:caps w:val="0"/>
+          <w:smallCaps w:val="0"/>
+          <w:strike w:val="0"/>
+          <w:dstrike w:val="0"/>
+          <w:outline w:val="0"/>
+          <w:emboss w:val="0"/>
+          <w:imprint w:val="0"/>
+          <w:spacing w:val="0"/>
+          <w:w w:val="100"/>
+          <w:kern w:val="0"/>
+          <w:position w:val="0"/>
+          <w:highlight w:val="none"/>
+          <w:vertAlign w:val="baseline"/>
+        </w:rPr>
+      </w:lvl>
+    </w:lvlOverride>
+    <w:lvlOverride w:ilvl="3">
+      <w:lvl w:ilvl="3">
+        <w:start w:val="1"/>
+        <w:numFmt w:val="decimal"/>
+        <w:suff w:val="tab"/>
+        <w:lvlText w:val="%4."/>
+        <w:lvlJc w:val="left"/>
+        <w:pPr>
+          <w:tabs>
+            <w:tab w:val="left" w:pos="566"/>
+            <w:tab w:val="left" w:pos="1133"/>
+            <w:tab w:val="left" w:pos="1700"/>
+            <w:tab w:val="left" w:pos="2267"/>
+            <w:tab w:val="left" w:pos="2834"/>
+            <w:tab w:val="left" w:pos="3401"/>
+            <w:tab w:val="left" w:pos="3968"/>
+            <w:tab w:val="left" w:pos="4535"/>
+            <w:tab w:val="left" w:pos="5102"/>
+            <w:tab w:val="left" w:pos="5669"/>
+            <w:tab w:val="left" w:pos="6236"/>
+            <w:tab w:val="left" w:pos="6803"/>
+            <w:tab w:val="left" w:pos="6820"/>
+            <w:tab w:val="left" w:pos="6840"/>
+            <w:tab w:val="left" w:pos="6860"/>
+            <w:tab w:val="left" w:pos="6880"/>
+            <w:tab w:val="left" w:pos="6900"/>
+            <w:tab w:val="left" w:pos="6920"/>
+            <w:tab w:val="left" w:pos="6940"/>
+            <w:tab w:val="left" w:pos="6960"/>
+            <w:tab w:val="left" w:pos="6980"/>
+            <w:tab w:val="left" w:pos="7000"/>
+            <w:tab w:val="left" w:pos="7020"/>
+            <w:tab w:val="left" w:pos="7040"/>
+            <w:tab w:val="left" w:pos="7060"/>
+            <w:tab w:val="left" w:pos="7080"/>
+            <w:tab w:val="left" w:pos="7100"/>
+            <w:tab w:val="left" w:pos="7120"/>
+            <w:tab w:val="left" w:pos="7140"/>
+            <w:tab w:val="left" w:pos="7160"/>
+            <w:tab w:val="left" w:pos="7180"/>
+            <w:tab w:val="left" w:pos="7200"/>
+            <w:tab w:val="left" w:pos="7220"/>
+            <w:tab w:val="left" w:pos="7240"/>
+            <w:tab w:val="left" w:pos="7260"/>
+            <w:tab w:val="left" w:pos="7280"/>
+            <w:tab w:val="left" w:pos="7300"/>
+            <w:tab w:val="left" w:pos="7320"/>
+            <w:tab w:val="left" w:pos="7340"/>
+            <w:tab w:val="left" w:pos="7360"/>
+            <w:tab w:val="left" w:pos="7380"/>
+            <w:tab w:val="left" w:pos="7400"/>
+            <w:tab w:val="left" w:pos="7420"/>
+            <w:tab w:val="left" w:pos="7440"/>
+            <w:tab w:val="left" w:pos="7460"/>
+            <w:tab w:val="left" w:pos="7480"/>
+            <w:tab w:val="left" w:pos="7500"/>
+            <w:tab w:val="left" w:pos="7520"/>
+            <w:tab w:val="left" w:pos="7540"/>
+            <w:tab w:val="left" w:pos="7560"/>
+            <w:tab w:val="left" w:pos="7580"/>
+            <w:tab w:val="left" w:pos="7600"/>
+            <w:tab w:val="left" w:pos="7620"/>
+            <w:tab w:val="left" w:pos="7640"/>
+            <w:tab w:val="left" w:pos="7660"/>
+            <w:tab w:val="left" w:pos="7680"/>
+            <w:tab w:val="left" w:pos="7700"/>
+            <w:tab w:val="left" w:pos="7720"/>
+            <w:tab w:val="left" w:pos="7740"/>
+            <w:tab w:val="left" w:pos="7760"/>
+            <w:tab w:val="left" w:pos="7780"/>
+            <w:tab w:val="left" w:pos="7800"/>
+            <w:tab w:val="left" w:pos="7820"/>
+            <w:tab w:val="left" w:pos="7840"/>
+          </w:tabs>
+          <w:ind w:left="2611" w:hanging="211"/>
+        </w:pPr>
+        <w:rPr>
+          <w:rFonts w:hAnsi="Arial Unicode MS"/>
+          <w:caps w:val="0"/>
+          <w:smallCaps w:val="0"/>
+          <w:strike w:val="0"/>
+          <w:dstrike w:val="0"/>
+          <w:outline w:val="0"/>
+          <w:emboss w:val="0"/>
+          <w:imprint w:val="0"/>
+          <w:spacing w:val="0"/>
+          <w:w w:val="100"/>
+          <w:kern w:val="0"/>
+          <w:position w:val="0"/>
+          <w:highlight w:val="none"/>
+          <w:vertAlign w:val="baseline"/>
+        </w:rPr>
+      </w:lvl>
+    </w:lvlOverride>
+    <w:lvlOverride w:ilvl="4">
+      <w:lvl w:ilvl="4">
+        <w:start w:val="1"/>
+        <w:numFmt w:val="decimal"/>
+        <w:suff w:val="tab"/>
+        <w:lvlText w:val="%5."/>
+        <w:lvlJc w:val="left"/>
+        <w:pPr>
+          <w:tabs>
+            <w:tab w:val="left" w:pos="566"/>
+            <w:tab w:val="left" w:pos="1133"/>
+            <w:tab w:val="left" w:pos="1700"/>
+            <w:tab w:val="left" w:pos="2267"/>
+            <w:tab w:val="left" w:pos="2834"/>
+            <w:tab w:val="left" w:pos="3968"/>
+            <w:tab w:val="left" w:pos="4535"/>
+            <w:tab w:val="left" w:pos="5102"/>
+            <w:tab w:val="left" w:pos="5669"/>
+            <w:tab w:val="left" w:pos="6236"/>
+            <w:tab w:val="left" w:pos="6803"/>
+            <w:tab w:val="left" w:pos="6820"/>
+            <w:tab w:val="left" w:pos="6840"/>
+            <w:tab w:val="left" w:pos="6860"/>
+            <w:tab w:val="left" w:pos="6880"/>
+            <w:tab w:val="left" w:pos="6900"/>
+            <w:tab w:val="left" w:pos="6920"/>
+            <w:tab w:val="left" w:pos="6940"/>
+            <w:tab w:val="left" w:pos="6960"/>
+            <w:tab w:val="left" w:pos="6980"/>
+            <w:tab w:val="left" w:pos="7000"/>
+            <w:tab w:val="left" w:pos="7020"/>
+            <w:tab w:val="left" w:pos="7040"/>
+            <w:tab w:val="left" w:pos="7060"/>
+            <w:tab w:val="left" w:pos="7080"/>
+            <w:tab w:val="left" w:pos="7100"/>
+            <w:tab w:val="left" w:pos="7120"/>
+            <w:tab w:val="left" w:pos="7140"/>
+            <w:tab w:val="left" w:pos="7160"/>
+            <w:tab w:val="left" w:pos="7180"/>
+            <w:tab w:val="left" w:pos="7200"/>
+            <w:tab w:val="left" w:pos="7220"/>
+            <w:tab w:val="left" w:pos="7240"/>
+            <w:tab w:val="left" w:pos="7260"/>
+            <w:tab w:val="left" w:pos="7280"/>
+            <w:tab w:val="left" w:pos="7300"/>
+            <w:tab w:val="left" w:pos="7320"/>
+            <w:tab w:val="left" w:pos="7340"/>
+            <w:tab w:val="left" w:pos="7360"/>
+            <w:tab w:val="left" w:pos="7380"/>
+            <w:tab w:val="left" w:pos="7400"/>
+            <w:tab w:val="left" w:pos="7420"/>
+            <w:tab w:val="left" w:pos="7440"/>
+            <w:tab w:val="left" w:pos="7460"/>
+            <w:tab w:val="left" w:pos="7480"/>
+            <w:tab w:val="left" w:pos="7500"/>
+            <w:tab w:val="left" w:pos="7520"/>
+            <w:tab w:val="left" w:pos="7540"/>
+            <w:tab w:val="left" w:pos="7560"/>
+            <w:tab w:val="left" w:pos="7580"/>
+            <w:tab w:val="left" w:pos="7600"/>
+            <w:tab w:val="left" w:pos="7620"/>
+            <w:tab w:val="left" w:pos="7640"/>
+            <w:tab w:val="left" w:pos="7660"/>
+            <w:tab w:val="left" w:pos="7680"/>
+            <w:tab w:val="left" w:pos="7700"/>
+            <w:tab w:val="left" w:pos="7720"/>
+            <w:tab w:val="left" w:pos="7740"/>
+            <w:tab w:val="left" w:pos="7760"/>
+            <w:tab w:val="left" w:pos="7780"/>
+            <w:tab w:val="left" w:pos="7800"/>
+            <w:tab w:val="left" w:pos="7820"/>
+            <w:tab w:val="left" w:pos="7840"/>
+          </w:tabs>
+          <w:ind w:left="3411" w:hanging="211"/>
+        </w:pPr>
+        <w:rPr>
+          <w:rFonts w:hAnsi="Arial Unicode MS"/>
+          <w:caps w:val="0"/>
+          <w:smallCaps w:val="0"/>
+          <w:strike w:val="0"/>
+          <w:dstrike w:val="0"/>
+          <w:outline w:val="0"/>
+          <w:emboss w:val="0"/>
+          <w:imprint w:val="0"/>
+          <w:spacing w:val="0"/>
+          <w:w w:val="100"/>
+          <w:kern w:val="0"/>
+          <w:position w:val="0"/>
+          <w:highlight w:val="none"/>
+          <w:vertAlign w:val="baseline"/>
+        </w:rPr>
+      </w:lvl>
+    </w:lvlOverride>
+    <w:lvlOverride w:ilvl="5">
+      <w:lvl w:ilvl="5">
+        <w:start w:val="1"/>
+        <w:numFmt w:val="decimal"/>
+        <w:suff w:val="tab"/>
+        <w:lvlText w:val="%6."/>
+        <w:lvlJc w:val="left"/>
+        <w:pPr>
+          <w:tabs>
+            <w:tab w:val="left" w:pos="566"/>
+            <w:tab w:val="left" w:pos="1133"/>
+            <w:tab w:val="left" w:pos="1700"/>
+            <w:tab w:val="left" w:pos="2267"/>
+            <w:tab w:val="left" w:pos="2834"/>
+            <w:tab w:val="left" w:pos="3401"/>
+            <w:tab w:val="left" w:pos="3968"/>
+            <w:tab w:val="left" w:pos="4535"/>
+            <w:tab w:val="left" w:pos="5102"/>
+            <w:tab w:val="left" w:pos="5669"/>
+            <w:tab w:val="left" w:pos="6236"/>
+            <w:tab w:val="left" w:pos="6803"/>
+            <w:tab w:val="left" w:pos="6820"/>
+            <w:tab w:val="left" w:pos="6840"/>
+            <w:tab w:val="left" w:pos="6860"/>
+            <w:tab w:val="left" w:pos="6880"/>
+            <w:tab w:val="left" w:pos="6900"/>
+            <w:tab w:val="left" w:pos="6920"/>
+            <w:tab w:val="left" w:pos="6940"/>
+            <w:tab w:val="left" w:pos="6960"/>
+            <w:tab w:val="left" w:pos="6980"/>
+            <w:tab w:val="left" w:pos="7000"/>
+            <w:tab w:val="left" w:pos="7020"/>
+            <w:tab w:val="left" w:pos="7040"/>
+            <w:tab w:val="left" w:pos="7060"/>
+            <w:tab w:val="left" w:pos="7080"/>
+            <w:tab w:val="left" w:pos="7100"/>
+            <w:tab w:val="left" w:pos="7120"/>
+            <w:tab w:val="left" w:pos="7140"/>
+            <w:tab w:val="left" w:pos="7160"/>
+            <w:tab w:val="left" w:pos="7180"/>
+            <w:tab w:val="left" w:pos="7200"/>
+            <w:tab w:val="left" w:pos="7220"/>
+            <w:tab w:val="left" w:pos="7240"/>
+            <w:tab w:val="left" w:pos="7260"/>
+            <w:tab w:val="left" w:pos="7280"/>
+            <w:tab w:val="left" w:pos="7300"/>
+            <w:tab w:val="left" w:pos="7320"/>
+            <w:tab w:val="left" w:pos="7340"/>
+            <w:tab w:val="left" w:pos="7360"/>
+            <w:tab w:val="left" w:pos="7380"/>
+            <w:tab w:val="left" w:pos="7400"/>
+            <w:tab w:val="left" w:pos="7420"/>
+            <w:tab w:val="left" w:pos="7440"/>
+            <w:tab w:val="left" w:pos="7460"/>
+            <w:tab w:val="left" w:pos="7480"/>
+            <w:tab w:val="left" w:pos="7500"/>
+            <w:tab w:val="left" w:pos="7520"/>
+            <w:tab w:val="left" w:pos="7540"/>
+            <w:tab w:val="left" w:pos="7560"/>
+            <w:tab w:val="left" w:pos="7580"/>
+            <w:tab w:val="left" w:pos="7600"/>
+            <w:tab w:val="left" w:pos="7620"/>
+            <w:tab w:val="left" w:pos="7640"/>
+            <w:tab w:val="left" w:pos="7660"/>
+            <w:tab w:val="left" w:pos="7680"/>
+            <w:tab w:val="left" w:pos="7700"/>
+            <w:tab w:val="left" w:pos="7720"/>
+            <w:tab w:val="left" w:pos="7740"/>
+            <w:tab w:val="left" w:pos="7760"/>
+            <w:tab w:val="left" w:pos="7780"/>
+            <w:tab w:val="left" w:pos="7800"/>
+            <w:tab w:val="left" w:pos="7820"/>
+            <w:tab w:val="left" w:pos="7840"/>
+          </w:tabs>
+          <w:ind w:left="4211" w:hanging="211"/>
+        </w:pPr>
+        <w:rPr>
+          <w:rFonts w:hAnsi="Arial Unicode MS"/>
+          <w:caps w:val="0"/>
+          <w:smallCaps w:val="0"/>
+          <w:strike w:val="0"/>
+          <w:dstrike w:val="0"/>
+          <w:outline w:val="0"/>
+          <w:emboss w:val="0"/>
+          <w:imprint w:val="0"/>
+          <w:spacing w:val="0"/>
+          <w:w w:val="100"/>
+          <w:kern w:val="0"/>
+          <w:position w:val="0"/>
+          <w:highlight w:val="none"/>
+          <w:vertAlign w:val="baseline"/>
+        </w:rPr>
+      </w:lvl>
+    </w:lvlOverride>
+    <w:lvlOverride w:ilvl="6">
+      <w:lvl w:ilvl="6">
+        <w:start w:val="1"/>
+        <w:numFmt w:val="decimal"/>
+        <w:suff w:val="tab"/>
+        <w:lvlText w:val="%7."/>
+        <w:lvlJc w:val="left"/>
+        <w:pPr>
+          <w:tabs>
+            <w:tab w:val="left" w:pos="566"/>
+            <w:tab w:val="left" w:pos="1133"/>
+            <w:tab w:val="left" w:pos="1700"/>
+            <w:tab w:val="left" w:pos="2267"/>
+            <w:tab w:val="left" w:pos="2834"/>
+            <w:tab w:val="left" w:pos="3401"/>
+            <w:tab w:val="left" w:pos="3968"/>
+            <w:tab w:val="left" w:pos="4535"/>
+            <w:tab w:val="left" w:pos="5102"/>
+            <w:tab w:val="left" w:pos="5669"/>
+            <w:tab w:val="left" w:pos="6236"/>
+            <w:tab w:val="left" w:pos="6803"/>
+            <w:tab w:val="left" w:pos="6820"/>
+            <w:tab w:val="left" w:pos="6840"/>
+            <w:tab w:val="left" w:pos="6860"/>
+            <w:tab w:val="left" w:pos="6880"/>
+            <w:tab w:val="left" w:pos="6900"/>
+            <w:tab w:val="left" w:pos="6920"/>
+            <w:tab w:val="left" w:pos="6940"/>
+            <w:tab w:val="left" w:pos="6960"/>
+            <w:tab w:val="left" w:pos="6980"/>
+            <w:tab w:val="left" w:pos="7000"/>
+            <w:tab w:val="left" w:pos="7020"/>
+            <w:tab w:val="left" w:pos="7040"/>
+            <w:tab w:val="left" w:pos="7060"/>
+            <w:tab w:val="left" w:pos="7080"/>
+            <w:tab w:val="left" w:pos="7100"/>
+            <w:tab w:val="left" w:pos="7120"/>
+            <w:tab w:val="left" w:pos="7140"/>
+            <w:tab w:val="left" w:pos="7160"/>
+            <w:tab w:val="left" w:pos="7180"/>
+            <w:tab w:val="left" w:pos="7200"/>
+            <w:tab w:val="left" w:pos="7220"/>
+            <w:tab w:val="left" w:pos="7240"/>
+            <w:tab w:val="left" w:pos="7260"/>
+            <w:tab w:val="left" w:pos="7280"/>
+            <w:tab w:val="left" w:pos="7300"/>
+            <w:tab w:val="left" w:pos="7320"/>
+            <w:tab w:val="left" w:pos="7340"/>
+            <w:tab w:val="left" w:pos="7360"/>
+            <w:tab w:val="left" w:pos="7380"/>
+            <w:tab w:val="left" w:pos="7400"/>
+            <w:tab w:val="left" w:pos="7420"/>
+            <w:tab w:val="left" w:pos="7440"/>
+            <w:tab w:val="left" w:pos="7460"/>
+            <w:tab w:val="left" w:pos="7480"/>
+            <w:tab w:val="left" w:pos="7500"/>
+            <w:tab w:val="left" w:pos="7520"/>
+            <w:tab w:val="left" w:pos="7540"/>
+            <w:tab w:val="left" w:pos="7560"/>
+            <w:tab w:val="left" w:pos="7580"/>
+            <w:tab w:val="left" w:pos="7600"/>
+            <w:tab w:val="left" w:pos="7620"/>
+            <w:tab w:val="left" w:pos="7640"/>
+            <w:tab w:val="left" w:pos="7660"/>
+            <w:tab w:val="left" w:pos="7680"/>
+            <w:tab w:val="left" w:pos="7700"/>
+            <w:tab w:val="left" w:pos="7720"/>
+            <w:tab w:val="left" w:pos="7740"/>
+            <w:tab w:val="left" w:pos="7760"/>
+            <w:tab w:val="left" w:pos="7780"/>
+            <w:tab w:val="left" w:pos="7800"/>
+            <w:tab w:val="left" w:pos="7820"/>
+            <w:tab w:val="left" w:pos="7840"/>
+          </w:tabs>
+          <w:ind w:left="5011" w:hanging="211"/>
+        </w:pPr>
+        <w:rPr>
+          <w:rFonts w:hAnsi="Arial Unicode MS"/>
+          <w:caps w:val="0"/>
+          <w:smallCaps w:val="0"/>
+          <w:strike w:val="0"/>
+          <w:dstrike w:val="0"/>
+          <w:outline w:val="0"/>
+          <w:emboss w:val="0"/>
+          <w:imprint w:val="0"/>
+          <w:spacing w:val="0"/>
+          <w:w w:val="100"/>
+          <w:kern w:val="0"/>
+          <w:position w:val="0"/>
+          <w:highlight w:val="none"/>
+          <w:vertAlign w:val="baseline"/>
+        </w:rPr>
+      </w:lvl>
+    </w:lvlOverride>
+    <w:lvlOverride w:ilvl="7">
+      <w:lvl w:ilvl="7">
+        <w:start w:val="1"/>
+        <w:numFmt w:val="decimal"/>
+        <w:suff w:val="tab"/>
+        <w:lvlText w:val="%8."/>
+        <w:lvlJc w:val="left"/>
+        <w:pPr>
+          <w:tabs>
+            <w:tab w:val="left" w:pos="566"/>
+            <w:tab w:val="left" w:pos="1133"/>
+            <w:tab w:val="left" w:pos="1700"/>
+            <w:tab w:val="left" w:pos="2267"/>
+            <w:tab w:val="left" w:pos="2834"/>
+            <w:tab w:val="left" w:pos="3401"/>
+            <w:tab w:val="left" w:pos="3968"/>
+            <w:tab w:val="left" w:pos="4535"/>
+            <w:tab w:val="left" w:pos="5102"/>
+            <w:tab w:val="left" w:pos="5669"/>
+            <w:tab w:val="left" w:pos="6236"/>
+            <w:tab w:val="left" w:pos="6803"/>
+            <w:tab w:val="left" w:pos="6820"/>
+            <w:tab w:val="left" w:pos="6840"/>
+            <w:tab w:val="left" w:pos="6860"/>
+            <w:tab w:val="left" w:pos="6880"/>
+            <w:tab w:val="left" w:pos="6900"/>
+            <w:tab w:val="left" w:pos="6920"/>
+            <w:tab w:val="left" w:pos="6940"/>
+            <w:tab w:val="left" w:pos="6960"/>
+            <w:tab w:val="left" w:pos="6980"/>
+            <w:tab w:val="left" w:pos="7000"/>
+            <w:tab w:val="left" w:pos="7020"/>
+            <w:tab w:val="left" w:pos="7040"/>
+            <w:tab w:val="left" w:pos="7060"/>
+            <w:tab w:val="left" w:pos="7080"/>
+            <w:tab w:val="left" w:pos="7100"/>
+            <w:tab w:val="left" w:pos="7120"/>
+            <w:tab w:val="left" w:pos="7140"/>
+            <w:tab w:val="left" w:pos="7160"/>
+            <w:tab w:val="left" w:pos="7180"/>
+            <w:tab w:val="left" w:pos="7200"/>
+            <w:tab w:val="left" w:pos="7220"/>
+            <w:tab w:val="left" w:pos="7240"/>
+            <w:tab w:val="left" w:pos="7260"/>
+            <w:tab w:val="left" w:pos="7280"/>
+            <w:tab w:val="left" w:pos="7300"/>
+            <w:tab w:val="left" w:pos="7320"/>
+            <w:tab w:val="left" w:pos="7340"/>
+            <w:tab w:val="left" w:pos="7360"/>
+            <w:tab w:val="left" w:pos="7380"/>
+            <w:tab w:val="left" w:pos="7400"/>
+            <w:tab w:val="left" w:pos="7420"/>
+            <w:tab w:val="left" w:pos="7440"/>
+            <w:tab w:val="left" w:pos="7460"/>
+            <w:tab w:val="left" w:pos="7480"/>
+            <w:tab w:val="left" w:pos="7500"/>
+            <w:tab w:val="left" w:pos="7520"/>
+            <w:tab w:val="left" w:pos="7540"/>
+            <w:tab w:val="left" w:pos="7560"/>
+            <w:tab w:val="left" w:pos="7580"/>
+            <w:tab w:val="left" w:pos="7600"/>
+            <w:tab w:val="left" w:pos="7620"/>
+            <w:tab w:val="left" w:pos="7640"/>
+            <w:tab w:val="left" w:pos="7660"/>
+            <w:tab w:val="left" w:pos="7680"/>
+            <w:tab w:val="left" w:pos="7700"/>
+            <w:tab w:val="left" w:pos="7720"/>
+            <w:tab w:val="left" w:pos="7740"/>
+            <w:tab w:val="left" w:pos="7760"/>
+            <w:tab w:val="left" w:pos="7780"/>
+            <w:tab w:val="left" w:pos="7800"/>
+            <w:tab w:val="left" w:pos="7820"/>
+            <w:tab w:val="left" w:pos="7840"/>
+          </w:tabs>
+          <w:ind w:left="5811" w:hanging="211"/>
+        </w:pPr>
+        <w:rPr>
+          <w:rFonts w:hAnsi="Arial Unicode MS"/>
+          <w:caps w:val="0"/>
+          <w:smallCaps w:val="0"/>
+          <w:strike w:val="0"/>
+          <w:dstrike w:val="0"/>
+          <w:outline w:val="0"/>
+          <w:emboss w:val="0"/>
+          <w:imprint w:val="0"/>
+          <w:spacing w:val="0"/>
+          <w:w w:val="100"/>
+          <w:kern w:val="0"/>
+          <w:position w:val="0"/>
+          <w:highlight w:val="none"/>
+          <w:vertAlign w:val="baseline"/>
+        </w:rPr>
+      </w:lvl>
+    </w:lvlOverride>
+    <w:lvlOverride w:ilvl="8">
+      <w:lvl w:ilvl="8">
+        <w:start w:val="1"/>
+        <w:numFmt w:val="decimal"/>
+        <w:suff w:val="tab"/>
+        <w:lvlText w:val="%9."/>
+        <w:lvlJc w:val="left"/>
+        <w:pPr>
+          <w:tabs>
+            <w:tab w:val="left" w:pos="566"/>
+            <w:tab w:val="left" w:pos="1133"/>
+            <w:tab w:val="left" w:pos="1700"/>
+            <w:tab w:val="left" w:pos="2267"/>
+            <w:tab w:val="left" w:pos="2834"/>
+            <w:tab w:val="left" w:pos="3401"/>
+            <w:tab w:val="left" w:pos="3968"/>
+            <w:tab w:val="left" w:pos="4535"/>
+            <w:tab w:val="left" w:pos="5102"/>
+            <w:tab w:val="left" w:pos="5669"/>
+            <w:tab w:val="left" w:pos="6236"/>
+            <w:tab w:val="left" w:pos="6803"/>
+            <w:tab w:val="left" w:pos="6820"/>
+            <w:tab w:val="left" w:pos="6840"/>
+            <w:tab w:val="left" w:pos="6860"/>
+            <w:tab w:val="left" w:pos="6880"/>
+            <w:tab w:val="left" w:pos="6900"/>
+            <w:tab w:val="left" w:pos="6920"/>
+            <w:tab w:val="left" w:pos="6940"/>
+            <w:tab w:val="left" w:pos="6960"/>
+            <w:tab w:val="left" w:pos="6980"/>
+            <w:tab w:val="left" w:pos="7000"/>
+            <w:tab w:val="left" w:pos="7020"/>
+            <w:tab w:val="left" w:pos="7040"/>
+            <w:tab w:val="left" w:pos="7060"/>
+            <w:tab w:val="left" w:pos="7080"/>
+            <w:tab w:val="left" w:pos="7100"/>
+            <w:tab w:val="left" w:pos="7120"/>
+            <w:tab w:val="left" w:pos="7140"/>
+            <w:tab w:val="left" w:pos="7160"/>
+            <w:tab w:val="left" w:pos="7180"/>
+            <w:tab w:val="left" w:pos="7200"/>
+            <w:tab w:val="left" w:pos="7220"/>
+            <w:tab w:val="left" w:pos="7240"/>
+            <w:tab w:val="left" w:pos="7260"/>
+            <w:tab w:val="left" w:pos="7280"/>
+            <w:tab w:val="left" w:pos="7300"/>
+            <w:tab w:val="left" w:pos="7320"/>
+            <w:tab w:val="left" w:pos="7340"/>
+            <w:tab w:val="left" w:pos="7360"/>
+            <w:tab w:val="left" w:pos="7380"/>
+            <w:tab w:val="left" w:pos="7400"/>
+            <w:tab w:val="left" w:pos="7420"/>
+            <w:tab w:val="left" w:pos="7440"/>
+            <w:tab w:val="left" w:pos="7460"/>
+            <w:tab w:val="left" w:pos="7480"/>
+            <w:tab w:val="left" w:pos="7500"/>
+            <w:tab w:val="left" w:pos="7520"/>
+            <w:tab w:val="left" w:pos="7540"/>
+            <w:tab w:val="left" w:pos="7560"/>
+            <w:tab w:val="left" w:pos="7580"/>
+            <w:tab w:val="left" w:pos="7600"/>
+            <w:tab w:val="left" w:pos="7620"/>
+            <w:tab w:val="left" w:pos="7640"/>
+            <w:tab w:val="left" w:pos="7660"/>
+            <w:tab w:val="left" w:pos="7680"/>
+            <w:tab w:val="left" w:pos="7700"/>
+            <w:tab w:val="left" w:pos="7720"/>
+            <w:tab w:val="left" w:pos="7740"/>
+            <w:tab w:val="left" w:pos="7760"/>
+            <w:tab w:val="left" w:pos="7780"/>
+            <w:tab w:val="left" w:pos="7800"/>
+            <w:tab w:val="left" w:pos="7820"/>
+            <w:tab w:val="left" w:pos="7840"/>
+          </w:tabs>
+          <w:ind w:left="6611" w:hanging="211"/>
+        </w:pPr>
+        <w:rPr>
+          <w:rFonts w:hAnsi="Arial Unicode MS"/>
+          <w:caps w:val="0"/>
+          <w:smallCaps w:val="0"/>
+          <w:strike w:val="0"/>
+          <w:dstrike w:val="0"/>
+          <w:outline w:val="0"/>
+          <w:emboss w:val="0"/>
+          <w:imprint w:val="0"/>
+          <w:spacing w:val="0"/>
+          <w:w w:val="100"/>
+          <w:kern w:val="0"/>
+          <w:position w:val="0"/>
+          <w:highlight w:val="none"/>
+          <w:vertAlign w:val="baseline"/>
+        </w:rPr>
+      </w:lvl>
     </w:lvlOverride>
   </w:num>
 </w:numbering>
@@ -19962,11 +22176,12 @@
       <w:position w:val="0"/>
       <w:sz w:val="22"/>
       <w:szCs w:val="22"/>
-      <w:u w:val="none"/>
+      <w:u w:val="none" w:color="000000"/>
       <w:vertAlign w:val="baseline"/>
       <w:lang w:val="en-US"/>
-      <w14:textOutline>
+      <w14:textOutline w14:w="12700" w14:cap="flat">
         <w14:noFill/>
+        <w14:miter w14:lim="400000"/>
       </w14:textOutline>
       <w14:textFill>
         <w14:solidFill>
@@ -19980,6 +22195,14 @@
     <w:pPr>
       <w:numPr>
         <w:numId w:val="14"/>
+      </w:numPr>
+    </w:pPr>
+  </w:style>
+  <w:style w:type="numbering" w:styleId="Nombres.1">
+    <w:name w:val="Nombres.1"/>
+    <w:pPr>
+      <w:numPr>
+        <w:numId w:val="18"/>
       </w:numPr>
     </w:pPr>
   </w:style>

</xml_diff>